<commit_message>
Architectural styles and pattern + minor changes
</commit_message>
<xml_diff>
--- a/DD/Architectures/DD-Mattia Di Fatta.docx
+++ b/DD/Architectures/DD-Mattia Di Fatta.docx
@@ -105,7 +105,25 @@
           <w:sz w:val="40"/>
           <w:szCs w:val="40"/>
         </w:rPr>
-        <w:t xml:space="preserve">Software Engineering 2: </w:t>
+        <w:t xml:space="preserve">Software </w:t>
+      </w:r>
+      <w:proofErr w:type="spellStart"/>
+      <w:r>
+        <w:rPr>
+          <w:rFonts w:ascii="Cambria" w:hAnsi="Cambria" w:cs="Cambria"/>
+          <w:sz w:val="40"/>
+          <w:szCs w:val="40"/>
+        </w:rPr>
+        <w:t>Engineering</w:t>
+      </w:r>
+      <w:proofErr w:type="spellEnd"/>
+      <w:r>
+        <w:rPr>
+          <w:rFonts w:ascii="Cambria" w:hAnsi="Cambria" w:cs="Cambria"/>
+          <w:sz w:val="40"/>
+          <w:szCs w:val="40"/>
+        </w:rPr>
+        <w:t xml:space="preserve"> 2: </w:t>
       </w:r>
       <w:r>
         <w:rPr>
@@ -324,7 +342,27 @@
           <w:szCs w:val="28"/>
           <w:lang w:val="en-GB"/>
         </w:rPr>
-        <w:t>1.1. Document purpose..………………………………………………...………………….3</w:t>
+        <w:t xml:space="preserve">1.1. Document </w:t>
+      </w:r>
+      <w:proofErr w:type="gramStart"/>
+      <w:r>
+        <w:rPr>
+          <w:rFonts w:ascii="Cambria" w:hAnsi="Cambria" w:cs="Cambria"/>
+          <w:sz w:val="28"/>
+          <w:szCs w:val="28"/>
+          <w:lang w:val="en-GB"/>
+        </w:rPr>
+        <w:t>purpose..</w:t>
+      </w:r>
+      <w:proofErr w:type="gramEnd"/>
+      <w:r>
+        <w:rPr>
+          <w:rFonts w:ascii="Cambria" w:hAnsi="Cambria" w:cs="Cambria"/>
+          <w:sz w:val="28"/>
+          <w:szCs w:val="28"/>
+          <w:lang w:val="en-GB"/>
+        </w:rPr>
+        <w:t>………………………………………………...………………….3</w:t>
       </w:r>
     </w:p>
     <w:p>
@@ -450,7 +488,27 @@
           <w:szCs w:val="28"/>
           <w:lang w:val="en-GB"/>
         </w:rPr>
-        <w:t>………………………………………………………………………..3</w:t>
+        <w:t>……………………………………………………………………</w:t>
+      </w:r>
+      <w:proofErr w:type="gramStart"/>
+      <w:r>
+        <w:rPr>
+          <w:rFonts w:ascii="Cambria" w:hAnsi="Cambria" w:cs="Cambria"/>
+          <w:sz w:val="28"/>
+          <w:szCs w:val="28"/>
+          <w:lang w:val="en-GB"/>
+        </w:rPr>
+        <w:t>…..</w:t>
+      </w:r>
+      <w:proofErr w:type="gramEnd"/>
+      <w:r>
+        <w:rPr>
+          <w:rFonts w:ascii="Cambria" w:hAnsi="Cambria" w:cs="Cambria"/>
+          <w:sz w:val="28"/>
+          <w:szCs w:val="28"/>
+          <w:lang w:val="en-GB"/>
+        </w:rPr>
+        <w:t>3</w:t>
       </w:r>
     </w:p>
     <w:p>
@@ -492,7 +550,27 @@
           <w:szCs w:val="28"/>
           <w:lang w:val="en-GB"/>
         </w:rPr>
-        <w:t>…………………………………………………………………..3</w:t>
+        <w:t>………………………………………………………………</w:t>
+      </w:r>
+      <w:proofErr w:type="gramStart"/>
+      <w:r>
+        <w:rPr>
+          <w:rFonts w:ascii="Cambria" w:hAnsi="Cambria" w:cs="Cambria"/>
+          <w:sz w:val="28"/>
+          <w:szCs w:val="28"/>
+          <w:lang w:val="en-GB"/>
+        </w:rPr>
+        <w:t>…..</w:t>
+      </w:r>
+      <w:proofErr w:type="gramEnd"/>
+      <w:r>
+        <w:rPr>
+          <w:rFonts w:ascii="Cambria" w:hAnsi="Cambria" w:cs="Cambria"/>
+          <w:sz w:val="28"/>
+          <w:szCs w:val="28"/>
+          <w:lang w:val="en-GB"/>
+        </w:rPr>
+        <w:t>3</w:t>
       </w:r>
     </w:p>
     <w:p>
@@ -748,7 +826,27 @@
           <w:lang w:val="en-GB"/>
         </w:rPr>
         <w:tab/>
-        <w:t>3.2. Overlapping  New Activity Check</w:t>
+        <w:t xml:space="preserve">3.2. </w:t>
+      </w:r>
+      <w:proofErr w:type="gramStart"/>
+      <w:r>
+        <w:rPr>
+          <w:rFonts w:ascii="Cambria" w:hAnsi="Cambria" w:cs="Cambria"/>
+          <w:sz w:val="28"/>
+          <w:szCs w:val="28"/>
+          <w:lang w:val="en-GB"/>
+        </w:rPr>
+        <w:t>Overlapping  New</w:t>
+      </w:r>
+      <w:proofErr w:type="gramEnd"/>
+      <w:r>
+        <w:rPr>
+          <w:rFonts w:ascii="Cambria" w:hAnsi="Cambria" w:cs="Cambria"/>
+          <w:sz w:val="28"/>
+          <w:szCs w:val="28"/>
+          <w:lang w:val="en-GB"/>
+        </w:rPr>
+        <w:t xml:space="preserve"> Activity Check</w:t>
       </w:r>
     </w:p>
     <w:p>
@@ -1189,7 +1287,27 @@
           <w:szCs w:val="26"/>
           <w:lang w:val="en-GB"/>
         </w:rPr>
-        <w:t>This document has to be intended as a general guide for the correct development of the Travlendar+ application. The content of this document follows and is based on the content of the RASD document.</w:t>
+        <w:t xml:space="preserve">This document </w:t>
+      </w:r>
+      <w:proofErr w:type="gramStart"/>
+      <w:r>
+        <w:rPr>
+          <w:rFonts w:ascii="Cambria" w:hAnsi="Cambria" w:cs="Cambria"/>
+          <w:sz w:val="26"/>
+          <w:szCs w:val="26"/>
+          <w:lang w:val="en-GB"/>
+        </w:rPr>
+        <w:t>has to</w:t>
+      </w:r>
+      <w:proofErr w:type="gramEnd"/>
+      <w:r>
+        <w:rPr>
+          <w:rFonts w:ascii="Cambria" w:hAnsi="Cambria" w:cs="Cambria"/>
+          <w:sz w:val="26"/>
+          <w:szCs w:val="26"/>
+          <w:lang w:val="en-GB"/>
+        </w:rPr>
+        <w:t xml:space="preserve"> be intended as a general guide for the correct development of the Travlendar+ application. The content of this document follows and is based on the content of the RASD document.</w:t>
       </w:r>
       <w:r>
         <w:rPr>
@@ -1225,6 +1343,7 @@
           <w:szCs w:val="36"/>
         </w:rPr>
       </w:pPr>
+      <w:proofErr w:type="spellStart"/>
       <w:r>
         <w:rPr>
           <w:rFonts w:ascii="Cambria" w:hAnsi="Cambria" w:cs="Cambria"/>
@@ -1232,8 +1351,49 @@
           <w:sz w:val="36"/>
           <w:szCs w:val="36"/>
         </w:rPr>
-        <w:t>Definitions, Acronyms, Abbreviations</w:t>
-      </w:r>
+        <w:t>Definitions</w:t>
+      </w:r>
+      <w:proofErr w:type="spellEnd"/>
+      <w:r>
+        <w:rPr>
+          <w:rFonts w:ascii="Cambria" w:hAnsi="Cambria" w:cs="Cambria"/>
+          <w:b/>
+          <w:sz w:val="36"/>
+          <w:szCs w:val="36"/>
+        </w:rPr>
+        <w:t xml:space="preserve">, </w:t>
+      </w:r>
+      <w:proofErr w:type="spellStart"/>
+      <w:r>
+        <w:rPr>
+          <w:rFonts w:ascii="Cambria" w:hAnsi="Cambria" w:cs="Cambria"/>
+          <w:b/>
+          <w:sz w:val="36"/>
+          <w:szCs w:val="36"/>
+        </w:rPr>
+        <w:t>Acronyms</w:t>
+      </w:r>
+      <w:proofErr w:type="spellEnd"/>
+      <w:r>
+        <w:rPr>
+          <w:rFonts w:ascii="Cambria" w:hAnsi="Cambria" w:cs="Cambria"/>
+          <w:b/>
+          <w:sz w:val="36"/>
+          <w:szCs w:val="36"/>
+        </w:rPr>
+        <w:t xml:space="preserve">, </w:t>
+      </w:r>
+      <w:proofErr w:type="spellStart"/>
+      <w:r>
+        <w:rPr>
+          <w:rFonts w:ascii="Cambria" w:hAnsi="Cambria" w:cs="Cambria"/>
+          <w:b/>
+          <w:sz w:val="36"/>
+          <w:szCs w:val="36"/>
+        </w:rPr>
+        <w:t>Abbreviations</w:t>
+      </w:r>
+      <w:proofErr w:type="spellEnd"/>
     </w:p>
     <w:p>
       <w:pPr>
@@ -1253,6 +1413,7 @@
           <w:szCs w:val="36"/>
         </w:rPr>
       </w:pPr>
+      <w:proofErr w:type="spellStart"/>
       <w:r>
         <w:rPr>
           <w:rFonts w:ascii="Cambria" w:hAnsi="Cambria" w:cs="Cambria"/>
@@ -1262,6 +1423,7 @@
         </w:rPr>
         <w:t>Definitions</w:t>
       </w:r>
+      <w:proofErr w:type="spellEnd"/>
     </w:p>
     <w:p>
       <w:pPr>
@@ -1338,14 +1500,25 @@
         </w:rPr>
         <w:t xml:space="preserve">: with the term </w:t>
       </w:r>
-      <w:r>
-        <w:rPr>
-          <w:rFonts w:ascii="Cambria" w:hAnsi="Cambria" w:cs="Cambria"/>
-          <w:sz w:val="26"/>
-          <w:szCs w:val="26"/>
-          <w:lang w:val="en-GB"/>
-        </w:rPr>
-        <w:t xml:space="preserve">application we are talking about the </w:t>
+      <w:proofErr w:type="gramStart"/>
+      <w:r>
+        <w:rPr>
+          <w:rFonts w:ascii="Cambria" w:hAnsi="Cambria" w:cs="Cambria"/>
+          <w:sz w:val="26"/>
+          <w:szCs w:val="26"/>
+          <w:lang w:val="en-GB"/>
+        </w:rPr>
+        <w:t>application</w:t>
+      </w:r>
+      <w:proofErr w:type="gramEnd"/>
+      <w:r>
+        <w:rPr>
+          <w:rFonts w:ascii="Cambria" w:hAnsi="Cambria" w:cs="Cambria"/>
+          <w:sz w:val="26"/>
+          <w:szCs w:val="26"/>
+          <w:lang w:val="en-GB"/>
+        </w:rPr>
+        <w:t xml:space="preserve"> we are talking about the </w:t>
       </w:r>
       <w:r>
         <w:rPr>
@@ -1525,6 +1698,7 @@
           <w:szCs w:val="36"/>
         </w:rPr>
       </w:pPr>
+      <w:proofErr w:type="spellStart"/>
       <w:r>
         <w:rPr>
           <w:rFonts w:ascii="Cambria" w:hAnsi="Cambria" w:cs="Cambria"/>
@@ -1534,6 +1708,7 @@
         </w:rPr>
         <w:t>Acronyms</w:t>
       </w:r>
+      <w:proofErr w:type="spellEnd"/>
     </w:p>
     <w:p>
       <w:pPr>
@@ -1679,8 +1854,36 @@
             <w:sz w:val="26"/>
             <w:szCs w:val="26"/>
           </w:rPr>
-          <w:t>Application programming interface</w:t>
+          <w:t xml:space="preserve">Application </w:t>
         </w:r>
+        <w:proofErr w:type="spellStart"/>
+        <w:r>
+          <w:rPr>
+            <w:rFonts w:ascii="Cambria" w:hAnsi="Cambria" w:cs="Cambria"/>
+            <w:sz w:val="26"/>
+            <w:szCs w:val="26"/>
+          </w:rPr>
+          <w:t>programming</w:t>
+        </w:r>
+        <w:proofErr w:type="spellEnd"/>
+        <w:r>
+          <w:rPr>
+            <w:rFonts w:ascii="Cambria" w:hAnsi="Cambria" w:cs="Cambria"/>
+            <w:sz w:val="26"/>
+            <w:szCs w:val="26"/>
+          </w:rPr>
+          <w:t xml:space="preserve"> </w:t>
+        </w:r>
+        <w:proofErr w:type="spellStart"/>
+        <w:r>
+          <w:rPr>
+            <w:rFonts w:ascii="Cambria" w:hAnsi="Cambria" w:cs="Cambria"/>
+            <w:sz w:val="26"/>
+            <w:szCs w:val="26"/>
+          </w:rPr>
+          <w:t>interface</w:t>
+        </w:r>
+        <w:proofErr w:type="spellEnd"/>
       </w:hyperlink>
     </w:p>
     <w:p>
@@ -1715,8 +1918,18 @@
           <w:sz w:val="26"/>
           <w:szCs w:val="26"/>
         </w:rPr>
-        <w:t>: User Experience Diagram</w:t>
-      </w:r>
+        <w:t xml:space="preserve">: User Experience </w:t>
+      </w:r>
+      <w:proofErr w:type="spellStart"/>
+      <w:r>
+        <w:rPr>
+          <w:rFonts w:ascii="Cambria" w:hAnsi="Cambria" w:cs="Cambria"/>
+          <w:sz w:val="26"/>
+          <w:szCs w:val="26"/>
+        </w:rPr>
+        <w:t>Diagram</w:t>
+      </w:r>
+      <w:proofErr w:type="spellEnd"/>
     </w:p>
     <w:p>
       <w:pPr>
@@ -1750,7 +1963,43 @@
           <w:sz w:val="26"/>
           <w:szCs w:val="26"/>
         </w:rPr>
-        <w:t>: Unified Modeling Language</w:t>
+        <w:t xml:space="preserve">: </w:t>
+      </w:r>
+      <w:proofErr w:type="spellStart"/>
+      <w:r>
+        <w:rPr>
+          <w:rFonts w:ascii="Cambria" w:hAnsi="Cambria" w:cs="Cambria"/>
+          <w:sz w:val="26"/>
+          <w:szCs w:val="26"/>
+        </w:rPr>
+        <w:t>Unified</w:t>
+      </w:r>
+      <w:proofErr w:type="spellEnd"/>
+      <w:r>
+        <w:rPr>
+          <w:rFonts w:ascii="Cambria" w:hAnsi="Cambria" w:cs="Cambria"/>
+          <w:sz w:val="26"/>
+          <w:szCs w:val="26"/>
+        </w:rPr>
+        <w:t xml:space="preserve"> </w:t>
+      </w:r>
+      <w:proofErr w:type="spellStart"/>
+      <w:r>
+        <w:rPr>
+          <w:rFonts w:ascii="Cambria" w:hAnsi="Cambria" w:cs="Cambria"/>
+          <w:sz w:val="26"/>
+          <w:szCs w:val="26"/>
+        </w:rPr>
+        <w:t>Modeling</w:t>
+      </w:r>
+      <w:proofErr w:type="spellEnd"/>
+      <w:r>
+        <w:rPr>
+          <w:rFonts w:ascii="Cambria" w:hAnsi="Cambria" w:cs="Cambria"/>
+          <w:sz w:val="26"/>
+          <w:szCs w:val="26"/>
+        </w:rPr>
+        <w:t xml:space="preserve"> Language</w:t>
       </w:r>
     </w:p>
     <w:p>
@@ -1793,7 +2042,25 @@
           <w:sz w:val="26"/>
           <w:szCs w:val="26"/>
         </w:rPr>
-        <w:t xml:space="preserve"> Global Positioning System</w:t>
+        <w:t xml:space="preserve"> Global </w:t>
+      </w:r>
+      <w:proofErr w:type="spellStart"/>
+      <w:r>
+        <w:rPr>
+          <w:rFonts w:ascii="Cambria" w:hAnsi="Cambria" w:cs="Cambria"/>
+          <w:sz w:val="26"/>
+          <w:szCs w:val="26"/>
+        </w:rPr>
+        <w:t>Positioning</w:t>
+      </w:r>
+      <w:proofErr w:type="spellEnd"/>
+      <w:r>
+        <w:rPr>
+          <w:rFonts w:ascii="Cambria" w:hAnsi="Cambria" w:cs="Cambria"/>
+          <w:sz w:val="26"/>
+          <w:szCs w:val="26"/>
+        </w:rPr>
+        <w:t xml:space="preserve"> System</w:t>
       </w:r>
     </w:p>
     <w:p>
@@ -1836,7 +2103,61 @@
           <w:sz w:val="26"/>
           <w:szCs w:val="26"/>
         </w:rPr>
-        <w:t xml:space="preserve"> Dynamic Event Check System</w:t>
+        <w:t xml:space="preserve"> </w:t>
+      </w:r>
+      <w:proofErr w:type="spellStart"/>
+      <w:r>
+        <w:rPr>
+          <w:rFonts w:ascii="Cambria" w:hAnsi="Cambria" w:cs="Cambria"/>
+          <w:sz w:val="26"/>
+          <w:szCs w:val="26"/>
+        </w:rPr>
+        <w:t>Dynamic</w:t>
+      </w:r>
+      <w:proofErr w:type="spellEnd"/>
+      <w:r>
+        <w:rPr>
+          <w:rFonts w:ascii="Cambria" w:hAnsi="Cambria" w:cs="Cambria"/>
+          <w:sz w:val="26"/>
+          <w:szCs w:val="26"/>
+        </w:rPr>
+        <w:t xml:space="preserve"> </w:t>
+      </w:r>
+      <w:proofErr w:type="spellStart"/>
+      <w:r>
+        <w:rPr>
+          <w:rFonts w:ascii="Cambria" w:hAnsi="Cambria" w:cs="Cambria"/>
+          <w:sz w:val="26"/>
+          <w:szCs w:val="26"/>
+        </w:rPr>
+        <w:t>Event</w:t>
+      </w:r>
+      <w:proofErr w:type="spellEnd"/>
+      <w:r>
+        <w:rPr>
+          <w:rFonts w:ascii="Cambria" w:hAnsi="Cambria" w:cs="Cambria"/>
+          <w:sz w:val="26"/>
+          <w:szCs w:val="26"/>
+        </w:rPr>
+        <w:t xml:space="preserve"> </w:t>
+      </w:r>
+      <w:proofErr w:type="spellStart"/>
+      <w:r>
+        <w:rPr>
+          <w:rFonts w:ascii="Cambria" w:hAnsi="Cambria" w:cs="Cambria"/>
+          <w:sz w:val="26"/>
+          <w:szCs w:val="26"/>
+        </w:rPr>
+        <w:t>Check</w:t>
+      </w:r>
+      <w:proofErr w:type="spellEnd"/>
+      <w:r>
+        <w:rPr>
+          <w:rFonts w:ascii="Cambria" w:hAnsi="Cambria" w:cs="Cambria"/>
+          <w:sz w:val="26"/>
+          <w:szCs w:val="26"/>
+        </w:rPr>
+        <w:t xml:space="preserve"> System</w:t>
       </w:r>
     </w:p>
     <w:p>
@@ -1857,6 +2178,7 @@
           <w:szCs w:val="36"/>
         </w:rPr>
       </w:pPr>
+      <w:proofErr w:type="spellStart"/>
       <w:r>
         <w:rPr>
           <w:rFonts w:ascii="Cambria" w:hAnsi="Cambria" w:cs="Cambria"/>
@@ -1866,6 +2188,7 @@
         </w:rPr>
         <w:t>Abbreviations</w:t>
       </w:r>
+      <w:proofErr w:type="spellEnd"/>
     </w:p>
     <w:p>
       <w:pPr>
@@ -1892,15 +2215,63 @@
           <w:sz w:val="26"/>
           <w:szCs w:val="26"/>
         </w:rPr>
-        <w:t xml:space="preserve">[Gn]:  </w:t>
-      </w:r>
-      <w:r>
-        <w:rPr>
-          <w:rFonts w:ascii="Cambria" w:hAnsi="Cambria" w:cs="Cambria"/>
-          <w:sz w:val="26"/>
-          <w:szCs w:val="26"/>
-        </w:rPr>
-        <w:t>the n-th goal</w:t>
+        <w:t>[</w:t>
+      </w:r>
+      <w:proofErr w:type="spellStart"/>
+      <w:r>
+        <w:rPr>
+          <w:rFonts w:ascii="Cambria" w:hAnsi="Cambria" w:cs="Cambria"/>
+          <w:b/>
+          <w:sz w:val="26"/>
+          <w:szCs w:val="26"/>
+        </w:rPr>
+        <w:t>Gn</w:t>
+      </w:r>
+      <w:proofErr w:type="spellEnd"/>
+      <w:proofErr w:type="gramStart"/>
+      <w:r>
+        <w:rPr>
+          <w:rFonts w:ascii="Cambria" w:hAnsi="Cambria" w:cs="Cambria"/>
+          <w:b/>
+          <w:sz w:val="26"/>
+          <w:szCs w:val="26"/>
+        </w:rPr>
+        <w:t xml:space="preserve">]:  </w:t>
+      </w:r>
+      <w:r>
+        <w:rPr>
+          <w:rFonts w:ascii="Cambria" w:hAnsi="Cambria" w:cs="Cambria"/>
+          <w:sz w:val="26"/>
+          <w:szCs w:val="26"/>
+        </w:rPr>
+        <w:t>the</w:t>
+      </w:r>
+      <w:proofErr w:type="gramEnd"/>
+      <w:r>
+        <w:rPr>
+          <w:rFonts w:ascii="Cambria" w:hAnsi="Cambria" w:cs="Cambria"/>
+          <w:sz w:val="26"/>
+          <w:szCs w:val="26"/>
+        </w:rPr>
+        <w:t xml:space="preserve"> n-</w:t>
+      </w:r>
+      <w:proofErr w:type="spellStart"/>
+      <w:r>
+        <w:rPr>
+          <w:rFonts w:ascii="Cambria" w:hAnsi="Cambria" w:cs="Cambria"/>
+          <w:sz w:val="26"/>
+          <w:szCs w:val="26"/>
+        </w:rPr>
+        <w:t>th</w:t>
+      </w:r>
+      <w:proofErr w:type="spellEnd"/>
+      <w:r>
+        <w:rPr>
+          <w:rFonts w:ascii="Cambria" w:hAnsi="Cambria" w:cs="Cambria"/>
+          <w:sz w:val="26"/>
+          <w:szCs w:val="26"/>
+        </w:rPr>
+        <w:t xml:space="preserve"> goal</w:t>
       </w:r>
     </w:p>
     <w:p>
@@ -1928,16 +2299,64 @@
           <w:sz w:val="26"/>
           <w:szCs w:val="26"/>
         </w:rPr>
-        <w:t xml:space="preserve">[Rn]: </w:t>
-      </w:r>
-      <w:r>
-        <w:rPr>
-          <w:rFonts w:ascii="Cambria" w:hAnsi="Cambria" w:cs="Cambria"/>
-          <w:sz w:val="26"/>
-          <w:szCs w:val="26"/>
-        </w:rPr>
-        <w:t>the n-th requirement</w:t>
-      </w:r>
+        <w:t>[</w:t>
+      </w:r>
+      <w:proofErr w:type="spellStart"/>
+      <w:r>
+        <w:rPr>
+          <w:rFonts w:ascii="Cambria" w:hAnsi="Cambria" w:cs="Cambria"/>
+          <w:b/>
+          <w:sz w:val="26"/>
+          <w:szCs w:val="26"/>
+        </w:rPr>
+        <w:t>Rn</w:t>
+      </w:r>
+      <w:proofErr w:type="spellEnd"/>
+      <w:r>
+        <w:rPr>
+          <w:rFonts w:ascii="Cambria" w:hAnsi="Cambria" w:cs="Cambria"/>
+          <w:b/>
+          <w:sz w:val="26"/>
+          <w:szCs w:val="26"/>
+        </w:rPr>
+        <w:t xml:space="preserve">]: </w:t>
+      </w:r>
+      <w:r>
+        <w:rPr>
+          <w:rFonts w:ascii="Cambria" w:hAnsi="Cambria" w:cs="Cambria"/>
+          <w:sz w:val="26"/>
+          <w:szCs w:val="26"/>
+        </w:rPr>
+        <w:t>the n-</w:t>
+      </w:r>
+      <w:proofErr w:type="spellStart"/>
+      <w:r>
+        <w:rPr>
+          <w:rFonts w:ascii="Cambria" w:hAnsi="Cambria" w:cs="Cambria"/>
+          <w:sz w:val="26"/>
+          <w:szCs w:val="26"/>
+        </w:rPr>
+        <w:t>th</w:t>
+      </w:r>
+      <w:proofErr w:type="spellEnd"/>
+      <w:r>
+        <w:rPr>
+          <w:rFonts w:ascii="Cambria" w:hAnsi="Cambria" w:cs="Cambria"/>
+          <w:sz w:val="26"/>
+          <w:szCs w:val="26"/>
+        </w:rPr>
+        <w:t xml:space="preserve"> </w:t>
+      </w:r>
+      <w:proofErr w:type="spellStart"/>
+      <w:r>
+        <w:rPr>
+          <w:rFonts w:ascii="Cambria" w:hAnsi="Cambria" w:cs="Cambria"/>
+          <w:sz w:val="26"/>
+          <w:szCs w:val="26"/>
+        </w:rPr>
+        <w:t>requirement</w:t>
+      </w:r>
+      <w:proofErr w:type="spellEnd"/>
     </w:p>
     <w:p>
       <w:pPr>
@@ -1966,16 +2385,58 @@
           <w:szCs w:val="26"/>
           <w:lang w:val="en-GB"/>
         </w:rPr>
-        <w:t xml:space="preserve">[NFRn]:  </w:t>
-      </w:r>
-      <w:r>
-        <w:rPr>
-          <w:rFonts w:ascii="Cambria" w:hAnsi="Cambria" w:cs="Cambria"/>
-          <w:sz w:val="26"/>
-          <w:szCs w:val="26"/>
-          <w:lang w:val="en-GB"/>
-        </w:rPr>
-        <w:t>the n-th non-functional requirement</w:t>
+        <w:t>[</w:t>
+      </w:r>
+      <w:proofErr w:type="spellStart"/>
+      <w:r>
+        <w:rPr>
+          <w:rFonts w:ascii="Cambria" w:hAnsi="Cambria" w:cs="Cambria"/>
+          <w:b/>
+          <w:sz w:val="26"/>
+          <w:szCs w:val="26"/>
+          <w:lang w:val="en-GB"/>
+        </w:rPr>
+        <w:t>NFRn</w:t>
+      </w:r>
+      <w:proofErr w:type="spellEnd"/>
+      <w:r>
+        <w:rPr>
+          <w:rFonts w:ascii="Cambria" w:hAnsi="Cambria" w:cs="Cambria"/>
+          <w:b/>
+          <w:sz w:val="26"/>
+          <w:szCs w:val="26"/>
+          <w:lang w:val="en-GB"/>
+        </w:rPr>
+        <w:t xml:space="preserve">]:  </w:t>
+      </w:r>
+      <w:r>
+        <w:rPr>
+          <w:rFonts w:ascii="Cambria" w:hAnsi="Cambria" w:cs="Cambria"/>
+          <w:sz w:val="26"/>
+          <w:szCs w:val="26"/>
+          <w:lang w:val="en-GB"/>
+        </w:rPr>
+        <w:t>the n-</w:t>
+      </w:r>
+      <w:proofErr w:type="spellStart"/>
+      <w:r>
+        <w:rPr>
+          <w:rFonts w:ascii="Cambria" w:hAnsi="Cambria" w:cs="Cambria"/>
+          <w:sz w:val="26"/>
+          <w:szCs w:val="26"/>
+          <w:lang w:val="en-GB"/>
+        </w:rPr>
+        <w:t>th</w:t>
+      </w:r>
+      <w:proofErr w:type="spellEnd"/>
+      <w:r>
+        <w:rPr>
+          <w:rFonts w:ascii="Cambria" w:hAnsi="Cambria" w:cs="Cambria"/>
+          <w:sz w:val="26"/>
+          <w:szCs w:val="26"/>
+          <w:lang w:val="en-GB"/>
+        </w:rPr>
+        <w:t xml:space="preserve"> non-functional requirement</w:t>
       </w:r>
     </w:p>
     <w:p>
@@ -2014,7 +2475,27 @@
           <w:szCs w:val="26"/>
           <w:lang w:val="en-GB"/>
         </w:rPr>
-        <w:t>the n-th assumption</w:t>
+        <w:t>the n-</w:t>
+      </w:r>
+      <w:proofErr w:type="spellStart"/>
+      <w:r>
+        <w:rPr>
+          <w:rFonts w:ascii="Cambria" w:hAnsi="Cambria" w:cs="Cambria"/>
+          <w:sz w:val="26"/>
+          <w:szCs w:val="26"/>
+          <w:lang w:val="en-GB"/>
+        </w:rPr>
+        <w:t>th</w:t>
+      </w:r>
+      <w:proofErr w:type="spellEnd"/>
+      <w:r>
+        <w:rPr>
+          <w:rFonts w:ascii="Cambria" w:hAnsi="Cambria" w:cs="Cambria"/>
+          <w:sz w:val="26"/>
+          <w:szCs w:val="26"/>
+          <w:lang w:val="en-GB"/>
+        </w:rPr>
+        <w:t xml:space="preserve"> assumption</w:t>
       </w:r>
     </w:p>
     <w:p>
@@ -2053,7 +2534,27 @@
           <w:szCs w:val="26"/>
           <w:lang w:val="en-GB"/>
         </w:rPr>
-        <w:t>the n-th constraint</w:t>
+        <w:t>the n-</w:t>
+      </w:r>
+      <w:proofErr w:type="spellStart"/>
+      <w:r>
+        <w:rPr>
+          <w:rFonts w:ascii="Cambria" w:hAnsi="Cambria" w:cs="Cambria"/>
+          <w:sz w:val="26"/>
+          <w:szCs w:val="26"/>
+          <w:lang w:val="en-GB"/>
+        </w:rPr>
+        <w:t>th</w:t>
+      </w:r>
+      <w:proofErr w:type="spellEnd"/>
+      <w:r>
+        <w:rPr>
+          <w:rFonts w:ascii="Cambria" w:hAnsi="Cambria" w:cs="Cambria"/>
+          <w:sz w:val="26"/>
+          <w:szCs w:val="26"/>
+          <w:lang w:val="en-GB"/>
+        </w:rPr>
+        <w:t xml:space="preserve"> constraint</w:t>
       </w:r>
     </w:p>
     <w:p>
@@ -2083,16 +2584,48 @@
           <w:szCs w:val="26"/>
           <w:lang w:val="en-GB"/>
         </w:rPr>
-        <w:t>[UIn</w:t>
-      </w:r>
-      <w:r>
-        <w:rPr>
-          <w:rFonts w:ascii="Cambria" w:hAnsi="Cambria" w:cs="Cambria"/>
-          <w:sz w:val="26"/>
-          <w:szCs w:val="26"/>
-          <w:lang w:val="en-GB"/>
-        </w:rPr>
-        <w:t>]: the n-th user interface example</w:t>
+        <w:t>[</w:t>
+      </w:r>
+      <w:proofErr w:type="spellStart"/>
+      <w:r>
+        <w:rPr>
+          <w:rFonts w:ascii="Cambria" w:hAnsi="Cambria" w:cs="Cambria"/>
+          <w:b/>
+          <w:sz w:val="26"/>
+          <w:szCs w:val="26"/>
+          <w:lang w:val="en-GB"/>
+        </w:rPr>
+        <w:t>UIn</w:t>
+      </w:r>
+      <w:proofErr w:type="spellEnd"/>
+      <w:r>
+        <w:rPr>
+          <w:rFonts w:ascii="Cambria" w:hAnsi="Cambria" w:cs="Cambria"/>
+          <w:sz w:val="26"/>
+          <w:szCs w:val="26"/>
+          <w:lang w:val="en-GB"/>
+        </w:rPr>
+        <w:t>]: the n-</w:t>
+      </w:r>
+      <w:proofErr w:type="spellStart"/>
+      <w:r>
+        <w:rPr>
+          <w:rFonts w:ascii="Cambria" w:hAnsi="Cambria" w:cs="Cambria"/>
+          <w:sz w:val="26"/>
+          <w:szCs w:val="26"/>
+          <w:lang w:val="en-GB"/>
+        </w:rPr>
+        <w:t>th</w:t>
+      </w:r>
+      <w:proofErr w:type="spellEnd"/>
+      <w:r>
+        <w:rPr>
+          <w:rFonts w:ascii="Cambria" w:hAnsi="Cambria" w:cs="Cambria"/>
+          <w:sz w:val="26"/>
+          <w:szCs w:val="26"/>
+          <w:lang w:val="en-GB"/>
+        </w:rPr>
+        <w:t xml:space="preserve"> user interface example</w:t>
       </w:r>
     </w:p>
     <w:p>
@@ -2121,8 +2654,19 @@
           <w:szCs w:val="36"/>
         </w:rPr>
         <w:lastRenderedPageBreak/>
-        <w:t>Reference Documents</w:t>
-      </w:r>
+        <w:t xml:space="preserve">Reference </w:t>
+      </w:r>
+      <w:proofErr w:type="spellStart"/>
+      <w:r>
+        <w:rPr>
+          <w:rFonts w:ascii="Cambria" w:hAnsi="Cambria" w:cs="Cambria"/>
+          <w:b/>
+          <w:sz w:val="36"/>
+          <w:szCs w:val="36"/>
+        </w:rPr>
+        <w:t>Documents</w:t>
+      </w:r>
+      <w:proofErr w:type="spellEnd"/>
     </w:p>
     <w:p>
       <w:pPr>
@@ -2281,6 +2825,7 @@
           <w:lang w:val="en-GB"/>
         </w:rPr>
       </w:pPr>
+      <w:proofErr w:type="spellStart"/>
       <w:r>
         <w:rPr>
           <w:rFonts w:ascii="Cambria" w:hAnsi="Cambria" w:cs="Cambria"/>
@@ -2288,8 +2833,29 @@
           <w:sz w:val="36"/>
           <w:szCs w:val="36"/>
         </w:rPr>
-        <w:t>Document Structure</w:t>
-      </w:r>
+        <w:t>Document</w:t>
+      </w:r>
+      <w:proofErr w:type="spellEnd"/>
+      <w:r>
+        <w:rPr>
+          <w:rFonts w:ascii="Cambria" w:hAnsi="Cambria" w:cs="Cambria"/>
+          <w:b/>
+          <w:sz w:val="36"/>
+          <w:szCs w:val="36"/>
+        </w:rPr>
+        <w:t xml:space="preserve"> </w:t>
+      </w:r>
+      <w:proofErr w:type="spellStart"/>
+      <w:r>
+        <w:rPr>
+          <w:rFonts w:ascii="Cambria" w:hAnsi="Cambria" w:cs="Cambria"/>
+          <w:b/>
+          <w:sz w:val="36"/>
+          <w:szCs w:val="36"/>
+        </w:rPr>
+        <w:t>Structure</w:t>
+      </w:r>
+      <w:proofErr w:type="spellEnd"/>
     </w:p>
     <w:p>
       <w:pPr>
@@ -2351,7 +2917,27 @@
           <w:szCs w:val="26"/>
           <w:lang w:val="en-GB"/>
         </w:rPr>
-        <w:t>In this section i</w:t>
+        <w:t xml:space="preserve">In this </w:t>
+      </w:r>
+      <w:proofErr w:type="gramStart"/>
+      <w:r>
+        <w:rPr>
+          <w:rFonts w:ascii="Cambria" w:hAnsi="Cambria" w:cs="Cambria"/>
+          <w:sz w:val="26"/>
+          <w:szCs w:val="26"/>
+          <w:lang w:val="en-GB"/>
+        </w:rPr>
+        <w:t>section</w:t>
+      </w:r>
+      <w:proofErr w:type="gramEnd"/>
+      <w:r>
+        <w:rPr>
+          <w:rFonts w:ascii="Cambria" w:hAnsi="Cambria" w:cs="Cambria"/>
+          <w:sz w:val="26"/>
+          <w:szCs w:val="26"/>
+          <w:lang w:val="en-GB"/>
+        </w:rPr>
+        <w:t xml:space="preserve"> i</w:t>
       </w:r>
       <w:r>
         <w:rPr>
@@ -2394,7 +2980,27 @@
           <w:szCs w:val="26"/>
           <w:lang w:val="en-GB"/>
         </w:rPr>
-        <w:t>In addition, Acronyms, Definitions and Abbreviations are defined in this section in order to make it easier, more concise and clearer to read the rest of the Design Document.</w:t>
+        <w:t xml:space="preserve">In addition, Acronyms, Definitions and Abbreviations are defined in this section </w:t>
+      </w:r>
+      <w:proofErr w:type="gramStart"/>
+      <w:r>
+        <w:rPr>
+          <w:rFonts w:ascii="Cambria" w:hAnsi="Cambria" w:cs="Cambria"/>
+          <w:sz w:val="26"/>
+          <w:szCs w:val="26"/>
+          <w:lang w:val="en-GB"/>
+        </w:rPr>
+        <w:t>in order to</w:t>
+      </w:r>
+      <w:proofErr w:type="gramEnd"/>
+      <w:r>
+        <w:rPr>
+          <w:rFonts w:ascii="Cambria" w:hAnsi="Cambria" w:cs="Cambria"/>
+          <w:sz w:val="26"/>
+          <w:szCs w:val="26"/>
+          <w:lang w:val="en-GB"/>
+        </w:rPr>
+        <w:t xml:space="preserve"> make it easier, more concise and clearer to read the rest of the Design Document.</w:t>
       </w:r>
     </w:p>
     <w:p>
@@ -2469,6 +3075,7 @@
           <w:lang w:val="en-GB"/>
         </w:rPr>
       </w:pPr>
+      <w:proofErr w:type="gramStart"/>
       <w:r>
         <w:rPr>
           <w:rFonts w:ascii="Cambria" w:hAnsi="Cambria" w:cs="Cambria"/>
@@ -2485,7 +3092,17 @@
           <w:szCs w:val="26"/>
           <w:lang w:val="en-GB"/>
         </w:rPr>
-        <w:t xml:space="preserve"> of all, a high-level overview of the components and the way they’re connected is provided in this section. Following this, some components will be analysed in detail and their internal architectures will be showed for a matter of clarity.</w:t>
+        <w:t xml:space="preserve"> of all</w:t>
+      </w:r>
+      <w:proofErr w:type="gramEnd"/>
+      <w:r>
+        <w:rPr>
+          <w:rFonts w:ascii="Cambria" w:hAnsi="Cambria" w:cs="Cambria"/>
+          <w:sz w:val="26"/>
+          <w:szCs w:val="26"/>
+          <w:lang w:val="en-GB"/>
+        </w:rPr>
+        <w:t>, a high-level overview of the components and the way they’re connected is provided in this section. Following this, some components will be analysed in detail and their internal architectures will be showed for a matter of clarity.</w:t>
       </w:r>
     </w:p>
     <w:p>
@@ -2721,6 +3338,7 @@
           <w:lang w:val="en-GB"/>
         </w:rPr>
       </w:pPr>
+      <w:proofErr w:type="spellStart"/>
       <w:r>
         <w:rPr>
           <w:rFonts w:ascii="Cambria" w:hAnsi="Cambria" w:cs="Cambria"/>
@@ -2729,8 +3347,29 @@
           <w:szCs w:val="36"/>
         </w:rPr>
         <w:lastRenderedPageBreak/>
-        <w:t>Revision History</w:t>
-      </w:r>
+        <w:t>Revision</w:t>
+      </w:r>
+      <w:proofErr w:type="spellEnd"/>
+      <w:r>
+        <w:rPr>
+          <w:rFonts w:ascii="Cambria" w:hAnsi="Cambria" w:cs="Cambria"/>
+          <w:b/>
+          <w:sz w:val="36"/>
+          <w:szCs w:val="36"/>
+        </w:rPr>
+        <w:t xml:space="preserve"> </w:t>
+      </w:r>
+      <w:proofErr w:type="spellStart"/>
+      <w:r>
+        <w:rPr>
+          <w:rFonts w:ascii="Cambria" w:hAnsi="Cambria" w:cs="Cambria"/>
+          <w:b/>
+          <w:sz w:val="36"/>
+          <w:szCs w:val="36"/>
+        </w:rPr>
+        <w:t>History</w:t>
+      </w:r>
+      <w:proofErr w:type="spellEnd"/>
     </w:p>
     <w:p>
       <w:pPr>
@@ -2891,7 +3530,27 @@
           <w:szCs w:val="26"/>
           <w:lang w:val="en-GB"/>
         </w:rPr>
-        <w:t xml:space="preserve"> Added “Algorithm Design”  and “User Interface Design” sections.</w:t>
+        <w:t xml:space="preserve"> Added “Algorithm </w:t>
+      </w:r>
+      <w:proofErr w:type="gramStart"/>
+      <w:r>
+        <w:rPr>
+          <w:rFonts w:ascii="Cambria" w:hAnsi="Cambria" w:cs="Cambria"/>
+          <w:sz w:val="26"/>
+          <w:szCs w:val="26"/>
+          <w:lang w:val="en-GB"/>
+        </w:rPr>
+        <w:t>Design”  and</w:t>
+      </w:r>
+      <w:proofErr w:type="gramEnd"/>
+      <w:r>
+        <w:rPr>
+          <w:rFonts w:ascii="Cambria" w:hAnsi="Cambria" w:cs="Cambria"/>
+          <w:sz w:val="26"/>
+          <w:szCs w:val="26"/>
+          <w:lang w:val="en-GB"/>
+        </w:rPr>
+        <w:t xml:space="preserve"> “User Interface Design” sections.</w:t>
       </w:r>
     </w:p>
     <w:p>
@@ -3092,7 +3751,27 @@
           <w:szCs w:val="26"/>
           <w:lang w:val="en-GB"/>
         </w:rPr>
-        <w:t>Moreover, a Deployment View and a Runtime View of the system is provided in order to describe nodes with their components, protocol for their interaction and how they are expected to work (by means of Sequence Diagrams).</w:t>
+        <w:t xml:space="preserve">Moreover, a Deployment View and a Runtime View of the system is provided </w:t>
+      </w:r>
+      <w:proofErr w:type="gramStart"/>
+      <w:r>
+        <w:rPr>
+          <w:rFonts w:ascii="Cambria" w:hAnsi="Cambria"/>
+          <w:sz w:val="26"/>
+          <w:szCs w:val="26"/>
+          <w:lang w:val="en-GB"/>
+        </w:rPr>
+        <w:t>in order to</w:t>
+      </w:r>
+      <w:proofErr w:type="gramEnd"/>
+      <w:r>
+        <w:rPr>
+          <w:rFonts w:ascii="Cambria" w:hAnsi="Cambria"/>
+          <w:sz w:val="26"/>
+          <w:szCs w:val="26"/>
+          <w:lang w:val="en-GB"/>
+        </w:rPr>
+        <w:t xml:space="preserve"> describe nodes with their components, protocol for their interaction and how they are expected to work (by means of Sequence Diagrams).</w:t>
       </w:r>
     </w:p>
     <w:p>
@@ -3144,6 +3823,7 @@
         <w:rPr>
           <w:rFonts w:asciiTheme="majorHAnsi" w:hAnsiTheme="majorHAnsi"/>
           <w:b/>
+          <w:color w:val="FF0000"/>
           <w:sz w:val="36"/>
           <w:szCs w:val="36"/>
           <w:lang w:val="en-GB"/>
@@ -3153,6 +3833,7 @@
         <w:rPr>
           <w:rFonts w:asciiTheme="majorHAnsi" w:hAnsiTheme="majorHAnsi"/>
           <w:b/>
+          <w:color w:val="FF0000"/>
           <w:sz w:val="36"/>
           <w:szCs w:val="36"/>
           <w:lang w:val="en-GB"/>
@@ -3920,8 +4601,39 @@
           <w:szCs w:val="26"/>
           <w:lang w:val="en-GB"/>
         </w:rPr>
-        <w:t>This component deals directly with system’s DBMSs allowing other components to write, read and update data in the DBs properly (i.e. in a secure, consistent way) using the proper DBMS. It provides a single interface outward in order to systematize access to data stored in DBs and hide the internal complexity and implementation of DBMSs and DBs.</w:t>
-      </w:r>
+        <w:t xml:space="preserve">This component deals directly with system’s DBMSs allowing other components to write, read and update data in the DBs properly (i.e. in a secure, consistent way) using the proper DBMS. It provides a single interface outward </w:t>
+      </w:r>
+      <w:proofErr w:type="gramStart"/>
+      <w:r>
+        <w:rPr>
+          <w:rFonts w:asciiTheme="majorHAnsi" w:hAnsiTheme="majorHAnsi"/>
+          <w:sz w:val="26"/>
+          <w:szCs w:val="26"/>
+          <w:lang w:val="en-GB"/>
+        </w:rPr>
+        <w:t>in order to</w:t>
+      </w:r>
+      <w:proofErr w:type="gramEnd"/>
+      <w:r>
+        <w:rPr>
+          <w:rFonts w:asciiTheme="majorHAnsi" w:hAnsiTheme="majorHAnsi"/>
+          <w:sz w:val="26"/>
+          <w:szCs w:val="26"/>
+          <w:lang w:val="en-GB"/>
+        </w:rPr>
+        <w:t xml:space="preserve"> systematize access to data stored in DBs and hide the internal complexity and implementation of DBMSs and </w:t>
+      </w:r>
+      <w:proofErr w:type="spellStart"/>
+      <w:r>
+        <w:rPr>
+          <w:rFonts w:asciiTheme="majorHAnsi" w:hAnsiTheme="majorHAnsi"/>
+          <w:sz w:val="26"/>
+          <w:szCs w:val="26"/>
+          <w:lang w:val="en-GB"/>
+        </w:rPr>
+        <w:t>DBs.</w:t>
+      </w:r>
+      <w:proofErr w:type="spellEnd"/>
     </w:p>
     <w:p>
       <w:pPr>
@@ -3987,7 +4699,47 @@
           <w:szCs w:val="26"/>
           <w:lang w:val="en-GB"/>
         </w:rPr>
-        <w:t>This particular component is used as generalization of the two DBMSs used in Travlendar+: one to manage users’ personal data and calendar, one to manage all relevant internal information used by Travlendar’s server to works properly (for further information see Component View section).</w:t>
+        <w:t xml:space="preserve">This </w:t>
+      </w:r>
+      <w:proofErr w:type="gramStart"/>
+      <w:r>
+        <w:rPr>
+          <w:rFonts w:asciiTheme="majorHAnsi" w:hAnsiTheme="majorHAnsi"/>
+          <w:sz w:val="26"/>
+          <w:szCs w:val="26"/>
+          <w:lang w:val="en-GB"/>
+        </w:rPr>
+        <w:t>particular component</w:t>
+      </w:r>
+      <w:proofErr w:type="gramEnd"/>
+      <w:r>
+        <w:rPr>
+          <w:rFonts w:asciiTheme="majorHAnsi" w:hAnsiTheme="majorHAnsi"/>
+          <w:sz w:val="26"/>
+          <w:szCs w:val="26"/>
+          <w:lang w:val="en-GB"/>
+        </w:rPr>
+        <w:t xml:space="preserve"> is used as generalization of the two DBMSs used in Travlendar+: one to manage users’ personal data and calendar, one to manage all relevant internal information used by </w:t>
+      </w:r>
+      <w:proofErr w:type="spellStart"/>
+      <w:r>
+        <w:rPr>
+          <w:rFonts w:asciiTheme="majorHAnsi" w:hAnsiTheme="majorHAnsi"/>
+          <w:sz w:val="26"/>
+          <w:szCs w:val="26"/>
+          <w:lang w:val="en-GB"/>
+        </w:rPr>
+        <w:t>Travlendar’s</w:t>
+      </w:r>
+      <w:proofErr w:type="spellEnd"/>
+      <w:r>
+        <w:rPr>
+          <w:rFonts w:asciiTheme="majorHAnsi" w:hAnsiTheme="majorHAnsi"/>
+          <w:sz w:val="26"/>
+          <w:szCs w:val="26"/>
+          <w:lang w:val="en-GB"/>
+        </w:rPr>
+        <w:t xml:space="preserve"> server to works properly (for further information see Component View section).</w:t>
       </w:r>
     </w:p>
     <w:p>
@@ -4011,7 +4763,27 @@
           <w:szCs w:val="26"/>
           <w:lang w:val="en-GB"/>
         </w:rPr>
-        <w:t>It provides an appropriate interface to allow the Data Layer component,  and only it, to query DBMSs.</w:t>
+        <w:t xml:space="preserve">It provides an appropriate interface to allow the Data Layer </w:t>
+      </w:r>
+      <w:proofErr w:type="gramStart"/>
+      <w:r>
+        <w:rPr>
+          <w:rFonts w:asciiTheme="majorHAnsi" w:hAnsiTheme="majorHAnsi"/>
+          <w:sz w:val="26"/>
+          <w:szCs w:val="26"/>
+          <w:lang w:val="en-GB"/>
+        </w:rPr>
+        <w:t>component,  and</w:t>
+      </w:r>
+      <w:proofErr w:type="gramEnd"/>
+      <w:r>
+        <w:rPr>
+          <w:rFonts w:asciiTheme="majorHAnsi" w:hAnsiTheme="majorHAnsi"/>
+          <w:sz w:val="26"/>
+          <w:szCs w:val="26"/>
+          <w:lang w:val="en-GB"/>
+        </w:rPr>
+        <w:t xml:space="preserve"> only it, to query DBMSs.</w:t>
       </w:r>
     </w:p>
     <w:p>
@@ -4108,7 +4880,47 @@
           <w:szCs w:val="26"/>
           <w:lang w:val="en-GB"/>
         </w:rPr>
-        <w:t>This is the core component of the server side of the system and of the application in general. It’s composed by three essential components: the Computation Unit, the User Side Unit and the Dynamic Event Check System. It manages, with the aid of the APIs Manager and the Data Layer, all the Travlendar’s functionalities described in the RASD document, except for the presentation side, managed entirely by the Presentation Layer (see below for further information).</w:t>
+        <w:t xml:space="preserve">This is the core component of the server side of the system and of the application in general. It’s composed by three essential components: </w:t>
+      </w:r>
+      <w:proofErr w:type="gramStart"/>
+      <w:r>
+        <w:rPr>
+          <w:rFonts w:asciiTheme="majorHAnsi" w:hAnsiTheme="majorHAnsi"/>
+          <w:sz w:val="26"/>
+          <w:szCs w:val="26"/>
+          <w:lang w:val="en-GB"/>
+        </w:rPr>
+        <w:t>the</w:t>
+      </w:r>
+      <w:proofErr w:type="gramEnd"/>
+      <w:r>
+        <w:rPr>
+          <w:rFonts w:asciiTheme="majorHAnsi" w:hAnsiTheme="majorHAnsi"/>
+          <w:sz w:val="26"/>
+          <w:szCs w:val="26"/>
+          <w:lang w:val="en-GB"/>
+        </w:rPr>
+        <w:t xml:space="preserve"> Computation Unit, the User Side Unit and the Dynamic Event Check System. It manages, with the aid of the APIs Manager and the Data Layer, all the </w:t>
+      </w:r>
+      <w:proofErr w:type="spellStart"/>
+      <w:r>
+        <w:rPr>
+          <w:rFonts w:asciiTheme="majorHAnsi" w:hAnsiTheme="majorHAnsi"/>
+          <w:sz w:val="26"/>
+          <w:szCs w:val="26"/>
+          <w:lang w:val="en-GB"/>
+        </w:rPr>
+        <w:t>Travlendar’s</w:t>
+      </w:r>
+      <w:proofErr w:type="spellEnd"/>
+      <w:r>
+        <w:rPr>
+          <w:rFonts w:asciiTheme="majorHAnsi" w:hAnsiTheme="majorHAnsi"/>
+          <w:sz w:val="26"/>
+          <w:szCs w:val="26"/>
+          <w:lang w:val="en-GB"/>
+        </w:rPr>
+        <w:t xml:space="preserve"> functionalities described in the RASD document, except for the presentation side, managed entirely by the Presentation Layer (see below for further information).</w:t>
       </w:r>
     </w:p>
     <w:p>
@@ -4175,7 +4987,27 @@
           <w:szCs w:val="26"/>
           <w:lang w:val="en-GB"/>
         </w:rPr>
-        <w:t>This component is used to homogenize the different kinds of APIs provided by third part services, in other words it adapts the external APIs to the system in order to make them easily usable. By doing this, the APIs Manager tries also to optimize the access and the usage to the APIs by means of an internal optimizer component. It provided the System Main Server with the APIs Use Interface, used to exploit third part services while masking their implementation.</w:t>
+        <w:t xml:space="preserve">This component is used to homogenize the different kinds of APIs provided by third part services, in other words it adapts the external APIs to the system </w:t>
+      </w:r>
+      <w:proofErr w:type="gramStart"/>
+      <w:r>
+        <w:rPr>
+          <w:rFonts w:asciiTheme="majorHAnsi" w:hAnsiTheme="majorHAnsi"/>
+          <w:sz w:val="26"/>
+          <w:szCs w:val="26"/>
+          <w:lang w:val="en-GB"/>
+        </w:rPr>
+        <w:t>in order to</w:t>
+      </w:r>
+      <w:proofErr w:type="gramEnd"/>
+      <w:r>
+        <w:rPr>
+          <w:rFonts w:asciiTheme="majorHAnsi" w:hAnsiTheme="majorHAnsi"/>
+          <w:sz w:val="26"/>
+          <w:szCs w:val="26"/>
+          <w:lang w:val="en-GB"/>
+        </w:rPr>
+        <w:t xml:space="preserve"> make them easily usable. By doing this, the APIs Manager tries also to optimize the access and the usage to the APIs by means of an internal optimizer component. It provided the System Main Server with the APIs Use Interface, used to exploit third part services while masking their implementation.</w:t>
       </w:r>
     </w:p>
     <w:p>
@@ -4554,7 +5386,29 @@
           <w:szCs w:val="26"/>
           <w:lang w:val="en-GB"/>
         </w:rPr>
-        <w:t xml:space="preserve">contained in the travel options provided by the Computation Unit in the System Main Server in order to send notification to the user and notify him of </w:t>
+        <w:t xml:space="preserve">contained in the travel options provided by the Computation Unit in the System Main Server </w:t>
+      </w:r>
+      <w:proofErr w:type="gramStart"/>
+      <w:r>
+        <w:rPr>
+          <w:rFonts w:asciiTheme="majorHAnsi" w:hAnsiTheme="majorHAnsi"/>
+          <w:color w:val="000000" w:themeColor="text1"/>
+          <w:sz w:val="26"/>
+          <w:szCs w:val="26"/>
+          <w:lang w:val="en-GB"/>
+        </w:rPr>
+        <w:t>in order to</w:t>
+      </w:r>
+      <w:proofErr w:type="gramEnd"/>
+      <w:r>
+        <w:rPr>
+          <w:rFonts w:asciiTheme="majorHAnsi" w:hAnsiTheme="majorHAnsi"/>
+          <w:color w:val="000000" w:themeColor="text1"/>
+          <w:sz w:val="26"/>
+          <w:szCs w:val="26"/>
+          <w:lang w:val="en-GB"/>
+        </w:rPr>
+        <w:t xml:space="preserve"> send notification to the user and notify him of </w:t>
       </w:r>
       <w:r>
         <w:rPr>
@@ -4671,7 +5525,29 @@
           <w:szCs w:val="26"/>
           <w:lang w:val="en-GB"/>
         </w:rPr>
-        <w:t>contained in the travel options provided by the Computation Unit in the System Main Server in order to send notification to the user and notify him of</w:t>
+        <w:t xml:space="preserve">contained in the travel options provided by the Computation Unit in the System Main Server </w:t>
+      </w:r>
+      <w:proofErr w:type="gramStart"/>
+      <w:r>
+        <w:rPr>
+          <w:rFonts w:asciiTheme="majorHAnsi" w:hAnsiTheme="majorHAnsi"/>
+          <w:color w:val="000000" w:themeColor="text1"/>
+          <w:sz w:val="26"/>
+          <w:szCs w:val="26"/>
+          <w:lang w:val="en-GB"/>
+        </w:rPr>
+        <w:t>in order to</w:t>
+      </w:r>
+      <w:proofErr w:type="gramEnd"/>
+      <w:r>
+        <w:rPr>
+          <w:rFonts w:asciiTheme="majorHAnsi" w:hAnsiTheme="majorHAnsi"/>
+          <w:color w:val="000000" w:themeColor="text1"/>
+          <w:sz w:val="26"/>
+          <w:szCs w:val="26"/>
+          <w:lang w:val="en-GB"/>
+        </w:rPr>
+        <w:t xml:space="preserve"> send notification to the user and notify him of</w:t>
       </w:r>
       <w:r>
         <w:rPr>
@@ -4759,7 +5635,27 @@
           <w:szCs w:val="26"/>
           <w:lang w:val="en-GB"/>
         </w:rPr>
-        <w:t>This component models the web browser used by the user to access the website. It’s an external object with respect to our system, but its corresponding component is necessary in order to model its interactions with the website.</w:t>
+        <w:t xml:space="preserve">This component models the web browser used by the user to access the website. It’s an external object with respect to our system, but its corresponding component is necessary </w:t>
+      </w:r>
+      <w:proofErr w:type="gramStart"/>
+      <w:r>
+        <w:rPr>
+          <w:rFonts w:asciiTheme="majorHAnsi" w:hAnsiTheme="majorHAnsi"/>
+          <w:sz w:val="26"/>
+          <w:szCs w:val="26"/>
+          <w:lang w:val="en-GB"/>
+        </w:rPr>
+        <w:t>in order to</w:t>
+      </w:r>
+      <w:proofErr w:type="gramEnd"/>
+      <w:r>
+        <w:rPr>
+          <w:rFonts w:asciiTheme="majorHAnsi" w:hAnsiTheme="majorHAnsi"/>
+          <w:sz w:val="26"/>
+          <w:szCs w:val="26"/>
+          <w:lang w:val="en-GB"/>
+        </w:rPr>
+        <w:t xml:space="preserve"> model its interactions with the website.</w:t>
       </w:r>
     </w:p>
     <w:p>
@@ -5280,7 +6176,27 @@
           <w:szCs w:val="26"/>
           <w:lang w:val="en-GB"/>
         </w:rPr>
-        <w:t>The System Main Server is the core component of our server. It acts as “brain” for Travlendar+ since it must compute the best travel option when needed for each user (by means of the its Computation Unit), check dynamically (i.e. when events happen it’s listening) for events which can change travel options for some users and reports these to the local application(by means of the Dynamic Event Check System) and provide all these data (and some more) to the user in a proper way (by means of the User Service Unit).</w:t>
+        <w:t xml:space="preserve">The System Main Server is the core component of our server. It acts as “brain” for Travlendar+ since it must compute the best travel option when needed for each user (by means of the its Computation Unit), check dynamically (i.e. when events happen it’s listening) for events which can change travel options for some users and reports these to the local </w:t>
+      </w:r>
+      <w:proofErr w:type="gramStart"/>
+      <w:r>
+        <w:rPr>
+          <w:rFonts w:asciiTheme="majorHAnsi" w:hAnsiTheme="majorHAnsi"/>
+          <w:sz w:val="26"/>
+          <w:szCs w:val="26"/>
+          <w:lang w:val="en-GB"/>
+        </w:rPr>
+        <w:t>application(</w:t>
+      </w:r>
+      <w:proofErr w:type="gramEnd"/>
+      <w:r>
+        <w:rPr>
+          <w:rFonts w:asciiTheme="majorHAnsi" w:hAnsiTheme="majorHAnsi"/>
+          <w:sz w:val="26"/>
+          <w:szCs w:val="26"/>
+          <w:lang w:val="en-GB"/>
+        </w:rPr>
+        <w:t>by means of the Dynamic Event Check System) and provide all these data (and some more) to the user in a proper way (by means of the User Service Unit).</w:t>
       </w:r>
     </w:p>
     <w:p>
@@ -5305,7 +6221,27 @@
           <w:szCs w:val="26"/>
           <w:lang w:val="en-GB"/>
         </w:rPr>
-        <w:t>Since this component has to be scalable and high-performing we could decide to distribute this component over several physical machines</w:t>
+        <w:t xml:space="preserve">Since this component </w:t>
+      </w:r>
+      <w:proofErr w:type="gramStart"/>
+      <w:r>
+        <w:rPr>
+          <w:rFonts w:asciiTheme="majorHAnsi" w:hAnsiTheme="majorHAnsi"/>
+          <w:sz w:val="26"/>
+          <w:szCs w:val="26"/>
+          <w:lang w:val="en-GB"/>
+        </w:rPr>
+        <w:t>has to</w:t>
+      </w:r>
+      <w:proofErr w:type="gramEnd"/>
+      <w:r>
+        <w:rPr>
+          <w:rFonts w:asciiTheme="majorHAnsi" w:hAnsiTheme="majorHAnsi"/>
+          <w:sz w:val="26"/>
+          <w:szCs w:val="26"/>
+          <w:lang w:val="en-GB"/>
+        </w:rPr>
+        <w:t xml:space="preserve"> be scalable and high-performing we could decide to distribute this component over several physical machines</w:t>
       </w:r>
       <w:r>
         <w:rPr>
@@ -5375,7 +6311,29 @@
           <w:szCs w:val="26"/>
           <w:lang w:val="en-GB"/>
         </w:rPr>
-        <w:t>All the three internal components makes use of the Data Access Interface through which they can query DBs properly and of the APIs Use Interface through which they can exploits third part services.</w:t>
+        <w:t xml:space="preserve">All the three internal components </w:t>
+      </w:r>
+      <w:proofErr w:type="gramStart"/>
+      <w:r>
+        <w:rPr>
+          <w:rFonts w:asciiTheme="majorHAnsi" w:hAnsiTheme="majorHAnsi"/>
+          <w:color w:val="000000" w:themeColor="text1"/>
+          <w:sz w:val="26"/>
+          <w:szCs w:val="26"/>
+          <w:lang w:val="en-GB"/>
+        </w:rPr>
+        <w:t>makes</w:t>
+      </w:r>
+      <w:proofErr w:type="gramEnd"/>
+      <w:r>
+        <w:rPr>
+          <w:rFonts w:asciiTheme="majorHAnsi" w:hAnsiTheme="majorHAnsi"/>
+          <w:color w:val="000000" w:themeColor="text1"/>
+          <w:sz w:val="26"/>
+          <w:szCs w:val="26"/>
+          <w:lang w:val="en-GB"/>
+        </w:rPr>
+        <w:t xml:space="preserve"> use of the Data Access Interface through which they can query DBs properly and of the APIs Use Interface through which they can exploits third part services.</w:t>
       </w:r>
     </w:p>
     <w:p>
@@ -5796,6 +6754,7 @@
         <w:rPr>
           <w:rFonts w:asciiTheme="majorHAnsi" w:hAnsiTheme="majorHAnsi"/>
           <w:b/>
+          <w:color w:val="FF0000"/>
           <w:sz w:val="36"/>
           <w:szCs w:val="36"/>
           <w:lang w:val="en-GB"/>
@@ -5805,12 +6764,24 @@
         <w:rPr>
           <w:rFonts w:asciiTheme="majorHAnsi" w:hAnsiTheme="majorHAnsi"/>
           <w:b/>
+          <w:color w:val="FF0000"/>
           <w:sz w:val="36"/>
           <w:szCs w:val="36"/>
           <w:lang w:val="en-GB"/>
         </w:rPr>
         <w:lastRenderedPageBreak/>
-        <w:t>2.5 Component Interfaces</w:t>
+        <w:t>2.6</w:t>
+      </w:r>
+      <w:r>
+        <w:rPr>
+          <w:rFonts w:asciiTheme="majorHAnsi" w:hAnsiTheme="majorHAnsi"/>
+          <w:b/>
+          <w:color w:val="FF0000"/>
+          <w:sz w:val="36"/>
+          <w:szCs w:val="36"/>
+          <w:lang w:val="en-GB"/>
+        </w:rPr>
+        <w:t xml:space="preserve"> Component Interfaces</w:t>
       </w:r>
     </w:p>
     <w:p>
@@ -5834,7 +6805,37 @@
           <w:szCs w:val="28"/>
           <w:lang w:val="en-GB"/>
         </w:rPr>
-        <w:t xml:space="preserve">In this sub-section, we’ll focus on all interfaces in the System Component Diagram providing a description and, if useful, some pseudo-code methods and entities (these are ). </w:t>
+        <w:t xml:space="preserve">In this sub-section, we’ll focus on all interfaces in the System Component Diagram providing a description and, if useful, </w:t>
+      </w:r>
+      <w:r>
+        <w:rPr>
+          <w:rFonts w:asciiTheme="majorHAnsi" w:hAnsiTheme="majorHAnsi"/>
+          <w:color w:val="FF0000"/>
+          <w:sz w:val="28"/>
+          <w:szCs w:val="28"/>
+          <w:lang w:val="en-GB"/>
+        </w:rPr>
+        <w:t xml:space="preserve">some pseudo-code </w:t>
+      </w:r>
+      <w:r>
+        <w:rPr>
+          <w:rFonts w:asciiTheme="majorHAnsi" w:hAnsiTheme="majorHAnsi"/>
+          <w:color w:val="FF0000"/>
+          <w:sz w:val="28"/>
+          <w:szCs w:val="28"/>
+          <w:lang w:val="en-GB"/>
+        </w:rPr>
+        <w:t>methods and entities (these methods are used just for sake of clarity and they are not the ones which will be implemented</w:t>
+      </w:r>
+      <w:r>
+        <w:rPr>
+          <w:rFonts w:asciiTheme="majorHAnsi" w:hAnsiTheme="majorHAnsi"/>
+          <w:color w:val="FF0000"/>
+          <w:sz w:val="28"/>
+          <w:szCs w:val="28"/>
+          <w:lang w:val="en-GB"/>
+        </w:rPr>
+        <w:t xml:space="preserve">). </w:t>
       </w:r>
     </w:p>
     <w:p>
@@ -6147,7 +7148,27 @@
           <w:szCs w:val="28"/>
           <w:lang w:val="en-GB"/>
         </w:rPr>
-        <w:t xml:space="preserve"> the JDBC tools exposed by the DBMS Interface (see above) in order to hide the internal implementation and to make the access to the DBs (i.e. queries) easier. </w:t>
+        <w:t xml:space="preserve"> the JDBC tools exposed by the DBMS Interface (see above) </w:t>
+      </w:r>
+      <w:proofErr w:type="gramStart"/>
+      <w:r>
+        <w:rPr>
+          <w:rFonts w:asciiTheme="majorHAnsi" w:hAnsiTheme="majorHAnsi"/>
+          <w:sz w:val="28"/>
+          <w:szCs w:val="28"/>
+          <w:lang w:val="en-GB"/>
+        </w:rPr>
+        <w:t>in order to</w:t>
+      </w:r>
+      <w:proofErr w:type="gramEnd"/>
+      <w:r>
+        <w:rPr>
+          <w:rFonts w:asciiTheme="majorHAnsi" w:hAnsiTheme="majorHAnsi"/>
+          <w:sz w:val="28"/>
+          <w:szCs w:val="28"/>
+          <w:lang w:val="en-GB"/>
+        </w:rPr>
+        <w:t xml:space="preserve"> hide the internal implementation and to make the access to the DBs (i.e. queries) easier. </w:t>
       </w:r>
       <w:r>
         <w:rPr>
@@ -6157,7 +7178,29 @@
           <w:szCs w:val="28"/>
           <w:lang w:val="en-GB"/>
         </w:rPr>
-        <w:t>For a future implementation, all possible queries useful for the Travlendar+ system will be encapsulated in order to provide access control to data (static approach).</w:t>
+        <w:t xml:space="preserve">For a future implementation, all possible queries useful for the Travlendar+ system will be encapsulated </w:t>
+      </w:r>
+      <w:proofErr w:type="gramStart"/>
+      <w:r>
+        <w:rPr>
+          <w:rFonts w:asciiTheme="majorHAnsi" w:hAnsiTheme="majorHAnsi"/>
+          <w:color w:val="FF0000"/>
+          <w:sz w:val="28"/>
+          <w:szCs w:val="28"/>
+          <w:lang w:val="en-GB"/>
+        </w:rPr>
+        <w:t>in order to</w:t>
+      </w:r>
+      <w:proofErr w:type="gramEnd"/>
+      <w:r>
+        <w:rPr>
+          <w:rFonts w:asciiTheme="majorHAnsi" w:hAnsiTheme="majorHAnsi"/>
+          <w:color w:val="FF0000"/>
+          <w:sz w:val="28"/>
+          <w:szCs w:val="28"/>
+          <w:lang w:val="en-GB"/>
+        </w:rPr>
+        <w:t xml:space="preserve"> provide access control to data (static approach).</w:t>
       </w:r>
     </w:p>
     <w:p>
@@ -6297,16 +7340,46 @@
           <w:szCs w:val="28"/>
           <w:lang w:val="en-GB"/>
         </w:rPr>
-        <w:t xml:space="preserve"> in order to in</w:t>
-      </w:r>
-      <w:r>
-        <w:rPr>
-          <w:rFonts w:asciiTheme="majorHAnsi" w:hAnsiTheme="majorHAnsi"/>
-          <w:sz w:val="28"/>
-          <w:szCs w:val="28"/>
-          <w:lang w:val="en-GB"/>
-        </w:rPr>
-        <w:t>tegrate them in our Java system and make them available to the System Main Server and to the user.</w:t>
+        <w:t xml:space="preserve"> </w:t>
+      </w:r>
+      <w:proofErr w:type="gramStart"/>
+      <w:r>
+        <w:rPr>
+          <w:rFonts w:asciiTheme="majorHAnsi" w:hAnsiTheme="majorHAnsi"/>
+          <w:sz w:val="28"/>
+          <w:szCs w:val="28"/>
+          <w:lang w:val="en-GB"/>
+        </w:rPr>
+        <w:t>in order to</w:t>
+      </w:r>
+      <w:proofErr w:type="gramEnd"/>
+      <w:r>
+        <w:rPr>
+          <w:rFonts w:asciiTheme="majorHAnsi" w:hAnsiTheme="majorHAnsi"/>
+          <w:sz w:val="28"/>
+          <w:szCs w:val="28"/>
+          <w:lang w:val="en-GB"/>
+        </w:rPr>
+        <w:t xml:space="preserve"> in</w:t>
+      </w:r>
+      <w:r>
+        <w:rPr>
+          <w:rFonts w:asciiTheme="majorHAnsi" w:hAnsiTheme="majorHAnsi"/>
+          <w:sz w:val="28"/>
+          <w:szCs w:val="28"/>
+          <w:lang w:val="en-GB"/>
+        </w:rPr>
+        <w:t xml:space="preserve">tegrate them in our </w:t>
+      </w:r>
+      <w:r>
+        <w:rPr>
+          <w:rFonts w:asciiTheme="majorHAnsi" w:hAnsiTheme="majorHAnsi"/>
+          <w:sz w:val="28"/>
+          <w:szCs w:val="28"/>
+          <w:lang w:val="en-GB"/>
+        </w:rPr>
+        <w:lastRenderedPageBreak/>
+        <w:t>Java system and make them available to the System Main Server and to the user.</w:t>
       </w:r>
     </w:p>
     <w:p>
@@ -6465,7 +7538,27 @@
           <w:szCs w:val="28"/>
           <w:lang w:val="en-GB"/>
         </w:rPr>
-        <w:t xml:space="preserve">This interface is provided by the System Main Server in order to allow the Presentation Layer to retrieve data from the DBs, from the APIs or from the System Main Server itself. </w:t>
+        <w:t xml:space="preserve">This interface is provided by the System Main Server </w:t>
+      </w:r>
+      <w:proofErr w:type="gramStart"/>
+      <w:r>
+        <w:rPr>
+          <w:rFonts w:asciiTheme="majorHAnsi" w:hAnsiTheme="majorHAnsi"/>
+          <w:sz w:val="28"/>
+          <w:szCs w:val="28"/>
+          <w:lang w:val="en-GB"/>
+        </w:rPr>
+        <w:t>in order to</w:t>
+      </w:r>
+      <w:proofErr w:type="gramEnd"/>
+      <w:r>
+        <w:rPr>
+          <w:rFonts w:asciiTheme="majorHAnsi" w:hAnsiTheme="majorHAnsi"/>
+          <w:sz w:val="28"/>
+          <w:szCs w:val="28"/>
+          <w:lang w:val="en-GB"/>
+        </w:rPr>
+        <w:t xml:space="preserve"> allow the Presentation Layer to retrieve data from the DBs, from the APIs or from the System Main Server itself. </w:t>
       </w:r>
       <w:r>
         <w:rPr>
@@ -6540,8 +7633,9 @@
           <w:szCs w:val="28"/>
           <w:lang w:val="en-GB"/>
         </w:rPr>
-        <w:t>This interface is provided the Presentation Layer and is the one users’ web browsers exploit in order to gain access to Travlendar+ web-site. It just makes available “raw”</w:t>
-      </w:r>
+        <w:t xml:space="preserve">This interface is provided the Presentation Layer and is the one users’ web browsers exploit </w:t>
+      </w:r>
+      <w:proofErr w:type="gramStart"/>
       <w:r>
         <w:rPr>
           <w:rFonts w:ascii="Cambria" w:hAnsi="Cambria"/>
@@ -6549,6 +7643,25 @@
           <w:szCs w:val="28"/>
           <w:lang w:val="en-GB"/>
         </w:rPr>
+        <w:t>in order to</w:t>
+      </w:r>
+      <w:proofErr w:type="gramEnd"/>
+      <w:r>
+        <w:rPr>
+          <w:rFonts w:ascii="Cambria" w:hAnsi="Cambria"/>
+          <w:sz w:val="28"/>
+          <w:szCs w:val="28"/>
+          <w:lang w:val="en-GB"/>
+        </w:rPr>
+        <w:t xml:space="preserve"> gain access to Travlendar+ web-site. It just makes available “raw”</w:t>
+      </w:r>
+      <w:r>
+        <w:rPr>
+          <w:rFonts w:ascii="Cambria" w:hAnsi="Cambria"/>
+          <w:sz w:val="28"/>
+          <w:szCs w:val="28"/>
+          <w:lang w:val="en-GB"/>
+        </w:rPr>
         <w:t xml:space="preserve"> data </w:t>
       </w:r>
       <w:r>
@@ -6585,25 +7698,7 @@
           <w:szCs w:val="28"/>
           <w:lang w:val="en-GB"/>
         </w:rPr>
-        <w:t xml:space="preserve"> and</w:t>
-      </w:r>
-      <w:r>
-        <w:rPr>
-          <w:rFonts w:ascii="Cambria" w:hAnsi="Cambria"/>
-          <w:sz w:val="28"/>
-          <w:szCs w:val="28"/>
-          <w:lang w:val="en-GB"/>
-        </w:rPr>
-        <w:t xml:space="preserve"> to be displayed on the web-site</w:t>
-      </w:r>
-      <w:r>
-        <w:rPr>
-          <w:rFonts w:ascii="Cambria" w:hAnsi="Cambria"/>
-          <w:sz w:val="28"/>
-          <w:szCs w:val="28"/>
-          <w:lang w:val="en-GB"/>
-        </w:rPr>
-        <w:t xml:space="preserve"> in a usable format.</w:t>
+        <w:t xml:space="preserve"> and to be displayed on the web-site in a usable format.</w:t>
       </w:r>
     </w:p>
     <w:p>
@@ -6656,31 +7751,1093 @@
         <w:spacing w:after="0"/>
         <w:ind w:left="2124"/>
         <w:rPr>
-          <w:rFonts w:asciiTheme="majorHAnsi" w:hAnsiTheme="majorHAnsi"/>
-          <w:b/>
+          <w:rFonts w:ascii="Cambria" w:hAnsi="Cambria"/>
+          <w:sz w:val="28"/>
+          <w:szCs w:val="28"/>
+          <w:lang w:val="en-GB"/>
+        </w:rPr>
+      </w:pPr>
+      <w:r>
+        <w:rPr>
+          <w:rFonts w:ascii="Cambria" w:hAnsi="Cambria"/>
+          <w:sz w:val="28"/>
+          <w:szCs w:val="28"/>
+          <w:lang w:val="en-GB"/>
+        </w:rPr>
+        <w:t>This interface is provided by the Presentation Layer</w:t>
+      </w:r>
+      <w:r>
+        <w:rPr>
+          <w:rFonts w:ascii="Cambria" w:hAnsi="Cambria"/>
+          <w:sz w:val="28"/>
+          <w:szCs w:val="28"/>
+          <w:lang w:val="en-GB"/>
+        </w:rPr>
+        <w:t xml:space="preserve"> and is the one mobile/desktop application uses to gain access to the server (i.e. retrieve data from the DB, ask for computation and receive its result, exploit Third Part Services functionalities and so on). </w:t>
+      </w:r>
+    </w:p>
+    <w:p>
+      <w:pPr>
+        <w:autoSpaceDE w:val="0"/>
+        <w:autoSpaceDN w:val="0"/>
+        <w:adjustRightInd w:val="0"/>
+        <w:spacing w:after="0"/>
+        <w:ind w:left="2124"/>
+        <w:rPr>
+          <w:rFonts w:ascii="Cambria" w:hAnsi="Cambria"/>
+          <w:sz w:val="28"/>
+          <w:szCs w:val="28"/>
+          <w:lang w:val="en-GB"/>
+        </w:rPr>
+      </w:pPr>
+    </w:p>
+    <w:p>
+      <w:pPr>
+        <w:autoSpaceDE w:val="0"/>
+        <w:autoSpaceDN w:val="0"/>
+        <w:adjustRightInd w:val="0"/>
+        <w:spacing w:after="0"/>
+        <w:ind w:left="1416"/>
+        <w:rPr>
+          <w:rFonts w:asciiTheme="majorHAnsi" w:hAnsiTheme="majorHAnsi"/>
+          <w:b/>
+          <w:color w:val="FF0000"/>
+          <w:sz w:val="36"/>
+          <w:szCs w:val="36"/>
+          <w:lang w:val="en-GB"/>
+        </w:rPr>
+      </w:pPr>
+      <w:r>
+        <w:rPr>
+          <w:rFonts w:asciiTheme="majorHAnsi" w:hAnsiTheme="majorHAnsi"/>
+          <w:b/>
+          <w:color w:val="FF0000"/>
+          <w:sz w:val="36"/>
+          <w:szCs w:val="36"/>
+          <w:lang w:val="en-GB"/>
+        </w:rPr>
+        <w:t>2.7</w:t>
+      </w:r>
+      <w:r>
+        <w:rPr>
+          <w:rFonts w:asciiTheme="majorHAnsi" w:hAnsiTheme="majorHAnsi"/>
+          <w:b/>
+          <w:color w:val="FF0000"/>
+          <w:sz w:val="36"/>
+          <w:szCs w:val="36"/>
+          <w:lang w:val="en-GB"/>
+        </w:rPr>
+        <w:t xml:space="preserve"> </w:t>
+      </w:r>
+      <w:r>
+        <w:rPr>
+          <w:rFonts w:asciiTheme="majorHAnsi" w:hAnsiTheme="majorHAnsi"/>
+          <w:b/>
+          <w:color w:val="FF0000"/>
+          <w:sz w:val="36"/>
+          <w:szCs w:val="36"/>
+          <w:lang w:val="en-GB"/>
+        </w:rPr>
+        <w:t>Selected</w:t>
+      </w:r>
+      <w:r>
+        <w:rPr>
+          <w:rFonts w:ascii="Times" w:hAnsi="Times" w:cs="Times"/>
+          <w:i/>
+          <w:iCs/>
+          <w:color w:val="000000"/>
           <w:sz w:val="32"/>
           <w:szCs w:val="32"/>
           <w:lang w:val="en-GB"/>
         </w:rPr>
-      </w:pPr>
-      <w:r>
+        <w:t xml:space="preserve"> </w:t>
+      </w:r>
+      <w:r>
+        <w:rPr>
+          <w:rFonts w:asciiTheme="majorHAnsi" w:hAnsiTheme="majorHAnsi"/>
+          <w:b/>
+          <w:color w:val="FF0000"/>
+          <w:sz w:val="36"/>
+          <w:szCs w:val="36"/>
+          <w:lang w:val="en-GB"/>
+        </w:rPr>
+        <w:t>architectural</w:t>
+      </w:r>
+      <w:r>
+        <w:rPr>
+          <w:rFonts w:ascii="Times" w:hAnsi="Times" w:cs="Times"/>
+          <w:i/>
+          <w:iCs/>
+          <w:color w:val="000000"/>
+          <w:sz w:val="32"/>
+          <w:szCs w:val="32"/>
+          <w:lang w:val="en-GB"/>
+        </w:rPr>
+        <w:t xml:space="preserve"> </w:t>
+      </w:r>
+      <w:r>
+        <w:rPr>
+          <w:rFonts w:asciiTheme="majorHAnsi" w:hAnsiTheme="majorHAnsi"/>
+          <w:b/>
+          <w:color w:val="FF0000"/>
+          <w:sz w:val="36"/>
+          <w:szCs w:val="36"/>
+          <w:lang w:val="en-GB"/>
+        </w:rPr>
+        <w:t>styles</w:t>
+      </w:r>
+      <w:r>
+        <w:rPr>
+          <w:rFonts w:ascii="Times" w:hAnsi="Times" w:cs="Times"/>
+          <w:i/>
+          <w:iCs/>
+          <w:color w:val="000000"/>
+          <w:sz w:val="32"/>
+          <w:szCs w:val="32"/>
+          <w:lang w:val="en-GB"/>
+        </w:rPr>
+        <w:t xml:space="preserve"> </w:t>
+      </w:r>
+      <w:r>
+        <w:rPr>
+          <w:rFonts w:asciiTheme="majorHAnsi" w:hAnsiTheme="majorHAnsi"/>
+          <w:b/>
+          <w:color w:val="FF0000"/>
+          <w:sz w:val="36"/>
+          <w:szCs w:val="36"/>
+          <w:lang w:val="en-GB"/>
+        </w:rPr>
+        <w:t>and</w:t>
+      </w:r>
+      <w:r>
+        <w:rPr>
+          <w:rFonts w:ascii="Times" w:hAnsi="Times" w:cs="Times"/>
+          <w:i/>
+          <w:iCs/>
+          <w:color w:val="000000"/>
+          <w:sz w:val="32"/>
+          <w:szCs w:val="32"/>
+          <w:lang w:val="en-GB"/>
+        </w:rPr>
+        <w:t xml:space="preserve"> </w:t>
+      </w:r>
+      <w:r>
+        <w:rPr>
+          <w:rFonts w:asciiTheme="majorHAnsi" w:hAnsiTheme="majorHAnsi"/>
+          <w:b/>
+          <w:color w:val="FF0000"/>
+          <w:sz w:val="36"/>
+          <w:szCs w:val="36"/>
+          <w:lang w:val="en-GB"/>
+        </w:rPr>
+        <w:t>patterns</w:t>
+      </w:r>
+    </w:p>
+    <w:p>
+      <w:pPr>
+        <w:autoSpaceDE w:val="0"/>
+        <w:autoSpaceDN w:val="0"/>
+        <w:adjustRightInd w:val="0"/>
+        <w:spacing w:after="0"/>
+        <w:ind w:left="2124"/>
         <w:rPr>
           <w:rFonts w:ascii="Cambria" w:hAnsi="Cambria"/>
-          <w:sz w:val="28"/>
-          <w:szCs w:val="28"/>
-          <w:lang w:val="en-GB"/>
-        </w:rPr>
-        <w:t>This interface is provided by the Presentation Layer</w:t>
-      </w:r>
+          <w:color w:val="000000" w:themeColor="text1"/>
+          <w:sz w:val="28"/>
+          <w:szCs w:val="28"/>
+          <w:lang w:val="en-GB"/>
+        </w:rPr>
+      </w:pPr>
       <w:r>
         <w:rPr>
           <w:rFonts w:ascii="Cambria" w:hAnsi="Cambria"/>
-          <w:sz w:val="28"/>
-          <w:szCs w:val="28"/>
-          <w:lang w:val="en-GB"/>
-        </w:rPr>
-        <w:t xml:space="preserve"> and is the one mobile/desktop application uses to gain access to the server (i.e. retrieve data from the DB, ask for computation and receive its result, exploit Third Part Services functionalities and so on). </w:t>
-      </w:r>
+          <w:color w:val="000000" w:themeColor="text1"/>
+          <w:sz w:val="28"/>
+          <w:szCs w:val="28"/>
+          <w:lang w:val="en-GB"/>
+        </w:rPr>
+        <w:t xml:space="preserve">In this </w:t>
+      </w:r>
+      <w:proofErr w:type="gramStart"/>
+      <w:r>
+        <w:rPr>
+          <w:rFonts w:ascii="Cambria" w:hAnsi="Cambria"/>
+          <w:color w:val="000000" w:themeColor="text1"/>
+          <w:sz w:val="28"/>
+          <w:szCs w:val="28"/>
+          <w:lang w:val="en-GB"/>
+        </w:rPr>
+        <w:t>section</w:t>
+      </w:r>
+      <w:proofErr w:type="gramEnd"/>
+      <w:r>
+        <w:rPr>
+          <w:rFonts w:ascii="Cambria" w:hAnsi="Cambria"/>
+          <w:color w:val="000000" w:themeColor="text1"/>
+          <w:sz w:val="28"/>
+          <w:szCs w:val="28"/>
+          <w:lang w:val="en-GB"/>
+        </w:rPr>
+        <w:t xml:space="preserve"> we enlist all design patterns and architectures use</w:t>
+      </w:r>
+      <w:r>
+        <w:rPr>
+          <w:rFonts w:ascii="Cambria" w:hAnsi="Cambria"/>
+          <w:color w:val="000000" w:themeColor="text1"/>
+          <w:sz w:val="28"/>
+          <w:szCs w:val="28"/>
+          <w:lang w:val="en-GB"/>
+        </w:rPr>
+        <w:t>d</w:t>
+      </w:r>
+      <w:r>
+        <w:rPr>
+          <w:rFonts w:ascii="Cambria" w:hAnsi="Cambria"/>
+          <w:color w:val="000000" w:themeColor="text1"/>
+          <w:sz w:val="28"/>
+          <w:szCs w:val="28"/>
+          <w:lang w:val="en-GB"/>
+        </w:rPr>
+        <w:t xml:space="preserve"> to model our system. All of them can be</w:t>
+      </w:r>
+      <w:r>
+        <w:rPr>
+          <w:rFonts w:ascii="Cambria" w:hAnsi="Cambria"/>
+          <w:color w:val="000000" w:themeColor="text1"/>
+          <w:sz w:val="28"/>
+          <w:szCs w:val="28"/>
+          <w:lang w:val="en-GB"/>
+        </w:rPr>
+        <w:t xml:space="preserve"> found in the Component Diagrams of section 2.2 and 2.3</w:t>
+      </w:r>
+      <w:r>
+        <w:rPr>
+          <w:rFonts w:ascii="Cambria" w:hAnsi="Cambria"/>
+          <w:color w:val="000000" w:themeColor="text1"/>
+          <w:sz w:val="28"/>
+          <w:szCs w:val="28"/>
+          <w:lang w:val="en-GB"/>
+        </w:rPr>
+        <w:t>.</w:t>
+      </w:r>
+    </w:p>
+    <w:p>
+      <w:pPr>
+        <w:autoSpaceDE w:val="0"/>
+        <w:autoSpaceDN w:val="0"/>
+        <w:adjustRightInd w:val="0"/>
+        <w:spacing w:after="0"/>
+        <w:ind w:left="2124"/>
+        <w:rPr>
+          <w:rFonts w:ascii="Cambria" w:hAnsi="Cambria"/>
+          <w:color w:val="000000" w:themeColor="text1"/>
+          <w:sz w:val="28"/>
+          <w:szCs w:val="28"/>
+          <w:lang w:val="en-GB"/>
+        </w:rPr>
+      </w:pPr>
+      <w:r>
+        <w:rPr>
+          <w:rFonts w:ascii="Cambria" w:hAnsi="Cambria" w:cs="Times"/>
+          <w:b/>
+          <w:color w:val="000000"/>
+          <w:sz w:val="32"/>
+          <w:szCs w:val="32"/>
+          <w:lang w:val="en-GB"/>
+        </w:rPr>
+        <w:lastRenderedPageBreak/>
+        <w:t>3-</w:t>
+      </w:r>
+      <w:r>
+        <w:rPr>
+          <w:rFonts w:ascii="Cambria" w:hAnsi="Cambria"/>
+          <w:b/>
+          <w:sz w:val="32"/>
+          <w:szCs w:val="32"/>
+          <w:lang w:val="en-GB"/>
+        </w:rPr>
+        <w:t>tiered</w:t>
+      </w:r>
+      <w:r>
+        <w:rPr>
+          <w:rFonts w:ascii="Cambria" w:hAnsi="Cambria" w:cs="Times"/>
+          <w:b/>
+          <w:color w:val="000000"/>
+          <w:sz w:val="32"/>
+          <w:szCs w:val="32"/>
+          <w:lang w:val="en-GB"/>
+        </w:rPr>
+        <w:t xml:space="preserve"> </w:t>
+      </w:r>
+      <w:r>
+        <w:rPr>
+          <w:rFonts w:ascii="Cambria" w:hAnsi="Cambria"/>
+          <w:b/>
+          <w:sz w:val="32"/>
+          <w:szCs w:val="32"/>
+          <w:lang w:val="en-GB"/>
+        </w:rPr>
+        <w:t>A</w:t>
+      </w:r>
+      <w:r>
+        <w:rPr>
+          <w:rFonts w:ascii="Cambria" w:hAnsi="Cambria"/>
+          <w:b/>
+          <w:sz w:val="32"/>
+          <w:szCs w:val="32"/>
+          <w:lang w:val="en-GB"/>
+        </w:rPr>
+        <w:t>rchitecture</w:t>
+      </w:r>
+    </w:p>
+    <w:p>
+      <w:pPr>
+        <w:autoSpaceDE w:val="0"/>
+        <w:autoSpaceDN w:val="0"/>
+        <w:adjustRightInd w:val="0"/>
+        <w:spacing w:after="0"/>
+        <w:ind w:left="2124"/>
+        <w:rPr>
+          <w:rFonts w:ascii="Cambria" w:hAnsi="Cambria" w:cs="Times"/>
+          <w:color w:val="000000"/>
+          <w:sz w:val="28"/>
+          <w:szCs w:val="28"/>
+          <w:lang w:val="en-GB"/>
+        </w:rPr>
+      </w:pPr>
+      <w:r>
+        <w:rPr>
+          <w:rFonts w:ascii="Cambria" w:hAnsi="Cambria" w:cs="Times"/>
+          <w:color w:val="000000"/>
+          <w:sz w:val="28"/>
+          <w:szCs w:val="28"/>
+          <w:lang w:val="en-GB"/>
+        </w:rPr>
+        <w:t xml:space="preserve">We decided to model our system on three tiers: </w:t>
+      </w:r>
+      <w:proofErr w:type="gramStart"/>
+      <w:r>
+        <w:rPr>
+          <w:rFonts w:ascii="Cambria" w:hAnsi="Cambria" w:cs="Times"/>
+          <w:color w:val="000000"/>
+          <w:sz w:val="28"/>
+          <w:szCs w:val="28"/>
+          <w:lang w:val="en-GB"/>
+        </w:rPr>
+        <w:t>the</w:t>
+      </w:r>
+      <w:proofErr w:type="gramEnd"/>
+      <w:r>
+        <w:rPr>
+          <w:rFonts w:ascii="Cambria" w:hAnsi="Cambria" w:cs="Times"/>
+          <w:color w:val="000000"/>
+          <w:sz w:val="28"/>
+          <w:szCs w:val="28"/>
+          <w:lang w:val="en-GB"/>
+        </w:rPr>
+        <w:t xml:space="preserve"> Client Tier, the Logic and Presentation Tier and the Data Tier.</w:t>
+      </w:r>
+    </w:p>
+    <w:p>
+      <w:pPr>
+        <w:autoSpaceDE w:val="0"/>
+        <w:autoSpaceDN w:val="0"/>
+        <w:adjustRightInd w:val="0"/>
+        <w:spacing w:after="0"/>
+        <w:ind w:left="2124"/>
+        <w:rPr>
+          <w:rFonts w:ascii="Cambria" w:hAnsi="Cambria" w:cs="Times"/>
+          <w:color w:val="000000"/>
+          <w:sz w:val="28"/>
+          <w:szCs w:val="28"/>
+          <w:lang w:val="en-GB"/>
+        </w:rPr>
+      </w:pPr>
+      <w:r>
+        <w:rPr>
+          <w:rFonts w:ascii="Cambria" w:hAnsi="Cambria" w:cs="Times"/>
+          <w:color w:val="000000"/>
+          <w:sz w:val="28"/>
+          <w:szCs w:val="28"/>
+          <w:lang w:val="en-GB"/>
+        </w:rPr>
+        <w:t>The Client Tier includes the mobile and desktop</w:t>
+      </w:r>
+      <w:r>
+        <w:rPr>
+          <w:rFonts w:ascii="Cambria" w:hAnsi="Cambria" w:cs="Times"/>
+          <w:color w:val="000000"/>
+          <w:sz w:val="28"/>
+          <w:szCs w:val="28"/>
+          <w:lang w:val="en-GB"/>
+        </w:rPr>
+        <w:t xml:space="preserve"> version of</w:t>
+      </w:r>
+      <w:r>
+        <w:rPr>
+          <w:rFonts w:ascii="Cambria" w:hAnsi="Cambria" w:cs="Times"/>
+          <w:color w:val="000000"/>
+          <w:sz w:val="28"/>
+          <w:szCs w:val="28"/>
+          <w:lang w:val="en-GB"/>
+        </w:rPr>
+        <w:t xml:space="preserve"> Travlendar+ application and the users’ web browser. The Logic and Presentation Tier includes the Presentation Layer component, the Main System Server component and the APIs Manager component. Lastly, the Da</w:t>
+      </w:r>
+      <w:r>
+        <w:rPr>
+          <w:rFonts w:ascii="Cambria" w:hAnsi="Cambria" w:cs="Times"/>
+          <w:color w:val="000000"/>
+          <w:sz w:val="28"/>
+          <w:szCs w:val="28"/>
+          <w:lang w:val="en-GB"/>
+        </w:rPr>
+        <w:t>ta Tier includes the Data Layer</w:t>
+      </w:r>
+      <w:r>
+        <w:rPr>
+          <w:rFonts w:ascii="Cambria" w:hAnsi="Cambria" w:cs="Times"/>
+          <w:color w:val="000000"/>
+          <w:sz w:val="28"/>
+          <w:szCs w:val="28"/>
+          <w:lang w:val="en-GB"/>
+        </w:rPr>
+        <w:t xml:space="preserve"> component and the DBMSs.</w:t>
+      </w:r>
+    </w:p>
+    <w:p>
+      <w:pPr>
+        <w:autoSpaceDE w:val="0"/>
+        <w:autoSpaceDN w:val="0"/>
+        <w:adjustRightInd w:val="0"/>
+        <w:spacing w:after="0"/>
+        <w:ind w:left="2124"/>
+        <w:rPr>
+          <w:rFonts w:ascii="Cambria" w:hAnsi="Cambria" w:cs="Times"/>
+          <w:color w:val="000000"/>
+          <w:sz w:val="28"/>
+          <w:szCs w:val="28"/>
+          <w:lang w:val="en-GB"/>
+        </w:rPr>
+      </w:pPr>
+      <w:r>
+        <w:rPr>
+          <w:rFonts w:ascii="Cambria" w:hAnsi="Cambria" w:cs="Times"/>
+          <w:color w:val="000000"/>
+          <w:sz w:val="28"/>
+          <w:szCs w:val="28"/>
+          <w:lang w:val="en-GB"/>
+        </w:rPr>
+        <w:t xml:space="preserve">The Data Tier have been thought to be allocated on a dedicated physical machine, separated by the Logic and Presentation Tier for security and scalability (reliability) purposes. The Logic and Presentation Tier </w:t>
+      </w:r>
+      <w:r>
+        <w:rPr>
+          <w:rFonts w:ascii="Cambria" w:hAnsi="Cambria" w:cs="Times"/>
+          <w:color w:val="000000"/>
+          <w:sz w:val="28"/>
+          <w:szCs w:val="28"/>
+          <w:lang w:val="en-GB"/>
+        </w:rPr>
+        <w:t xml:space="preserve">could be distributed on different physical layers </w:t>
+      </w:r>
+      <w:proofErr w:type="gramStart"/>
+      <w:r>
+        <w:rPr>
+          <w:rFonts w:ascii="Cambria" w:hAnsi="Cambria" w:cs="Times"/>
+          <w:color w:val="000000"/>
+          <w:sz w:val="28"/>
+          <w:szCs w:val="28"/>
+          <w:lang w:val="en-GB"/>
+        </w:rPr>
+        <w:t>in order to</w:t>
+      </w:r>
+      <w:proofErr w:type="gramEnd"/>
+      <w:r>
+        <w:rPr>
+          <w:rFonts w:ascii="Cambria" w:hAnsi="Cambria" w:cs="Times"/>
+          <w:color w:val="000000"/>
+          <w:sz w:val="28"/>
+          <w:szCs w:val="28"/>
+          <w:lang w:val="en-GB"/>
+        </w:rPr>
+        <w:t xml:space="preserve"> improve its scalability, reliability and performances.</w:t>
+      </w:r>
+    </w:p>
+    <w:p>
+      <w:pPr>
+        <w:autoSpaceDE w:val="0"/>
+        <w:autoSpaceDN w:val="0"/>
+        <w:adjustRightInd w:val="0"/>
+        <w:spacing w:after="0"/>
+        <w:ind w:left="2124"/>
+        <w:rPr>
+          <w:rFonts w:ascii="Cambria" w:hAnsi="Cambria" w:cs="Times"/>
+          <w:color w:val="000000"/>
+          <w:sz w:val="28"/>
+          <w:szCs w:val="28"/>
+          <w:lang w:val="en-GB"/>
+        </w:rPr>
+      </w:pPr>
+    </w:p>
+    <w:p>
+      <w:pPr>
+        <w:autoSpaceDE w:val="0"/>
+        <w:autoSpaceDN w:val="0"/>
+        <w:adjustRightInd w:val="0"/>
+        <w:spacing w:after="0"/>
+        <w:ind w:left="2124"/>
+        <w:rPr>
+          <w:rFonts w:ascii="Cambria" w:hAnsi="Cambria" w:cs="Times"/>
+          <w:b/>
+          <w:color w:val="000000"/>
+          <w:sz w:val="32"/>
+          <w:szCs w:val="32"/>
+          <w:lang w:val="en-GB"/>
+        </w:rPr>
+      </w:pPr>
+      <w:r>
+        <w:rPr>
+          <w:rFonts w:ascii="Cambria" w:hAnsi="Cambria" w:cs="Times"/>
+          <w:b/>
+          <w:color w:val="000000"/>
+          <w:sz w:val="32"/>
+          <w:szCs w:val="32"/>
+          <w:lang w:val="en-GB"/>
+        </w:rPr>
+        <w:t>Client-server architecture</w:t>
+      </w:r>
+    </w:p>
+    <w:p>
+      <w:pPr>
+        <w:autoSpaceDE w:val="0"/>
+        <w:autoSpaceDN w:val="0"/>
+        <w:adjustRightInd w:val="0"/>
+        <w:spacing w:after="0"/>
+        <w:ind w:left="2124"/>
+        <w:rPr>
+          <w:rFonts w:ascii="Cambria" w:hAnsi="Cambria" w:cs="Times"/>
+          <w:color w:val="000000"/>
+          <w:sz w:val="28"/>
+          <w:szCs w:val="28"/>
+          <w:lang w:val="en-GB"/>
+        </w:rPr>
+      </w:pPr>
+      <w:r>
+        <w:rPr>
+          <w:rFonts w:ascii="Cambria" w:hAnsi="Cambria" w:cs="Times"/>
+          <w:color w:val="000000"/>
+          <w:sz w:val="28"/>
+          <w:szCs w:val="28"/>
+          <w:lang w:val="en-GB"/>
+        </w:rPr>
+        <w:t>Due to the functionalities to be provided and the structure described in the Component Diagram, a client-server architecture will be used. The client side of the system is clearly represented by the application and by the user’s web browser, while the server side is represented by the remote components that provide the service (i.e. the Presentation Layer, the System Main Server, the APIs Manager, the Data Layer and the DBMSs).</w:t>
+      </w:r>
+    </w:p>
+    <w:p>
+      <w:pPr>
+        <w:autoSpaceDE w:val="0"/>
+        <w:autoSpaceDN w:val="0"/>
+        <w:adjustRightInd w:val="0"/>
+        <w:spacing w:after="0"/>
+        <w:ind w:left="2124"/>
+        <w:rPr>
+          <w:rFonts w:ascii="Cambria" w:hAnsi="Cambria" w:cs="Times"/>
+          <w:color w:val="000000"/>
+          <w:sz w:val="28"/>
+          <w:szCs w:val="28"/>
+          <w:lang w:val="en-GB"/>
+        </w:rPr>
+      </w:pPr>
+    </w:p>
+    <w:p>
+      <w:pPr>
+        <w:autoSpaceDE w:val="0"/>
+        <w:autoSpaceDN w:val="0"/>
+        <w:adjustRightInd w:val="0"/>
+        <w:spacing w:after="0"/>
+        <w:ind w:left="2124"/>
+        <w:rPr>
+          <w:rFonts w:ascii="Cambria" w:hAnsi="Cambria" w:cs="Times"/>
+          <w:b/>
+          <w:color w:val="000000"/>
+          <w:sz w:val="32"/>
+          <w:szCs w:val="32"/>
+          <w:lang w:val="en-GB"/>
+        </w:rPr>
+      </w:pPr>
+      <w:r>
+        <w:rPr>
+          <w:rFonts w:ascii="Cambria" w:hAnsi="Cambria" w:cs="Times"/>
+          <w:b/>
+          <w:color w:val="000000"/>
+          <w:sz w:val="32"/>
+          <w:szCs w:val="32"/>
+          <w:lang w:val="en-GB"/>
+        </w:rPr>
+        <w:t>Encapsulation</w:t>
+      </w:r>
+    </w:p>
+    <w:p>
+      <w:pPr>
+        <w:autoSpaceDE w:val="0"/>
+        <w:autoSpaceDN w:val="0"/>
+        <w:adjustRightInd w:val="0"/>
+        <w:spacing w:after="0"/>
+        <w:ind w:left="2124"/>
+        <w:rPr>
+          <w:rFonts w:ascii="Cambria" w:hAnsi="Cambria" w:cs="Times"/>
+          <w:color w:val="000000"/>
+          <w:sz w:val="28"/>
+          <w:szCs w:val="28"/>
+          <w:lang w:val="en-GB"/>
+        </w:rPr>
+      </w:pPr>
+      <w:r>
+        <w:rPr>
+          <w:rFonts w:ascii="Cambria" w:hAnsi="Cambria" w:cs="Times"/>
+          <w:color w:val="000000"/>
+          <w:sz w:val="28"/>
+          <w:szCs w:val="28"/>
+          <w:lang w:val="en-GB"/>
+        </w:rPr>
+        <w:t xml:space="preserve">The core OO principle of encapsulation is widely used in our system </w:t>
+      </w:r>
+      <w:proofErr w:type="gramStart"/>
+      <w:r>
+        <w:rPr>
+          <w:rFonts w:ascii="Cambria" w:hAnsi="Cambria" w:cs="Times"/>
+          <w:color w:val="000000"/>
+          <w:sz w:val="28"/>
+          <w:szCs w:val="28"/>
+          <w:lang w:val="en-GB"/>
+        </w:rPr>
+        <w:t>in order to</w:t>
+      </w:r>
+      <w:proofErr w:type="gramEnd"/>
+      <w:r>
+        <w:rPr>
+          <w:rFonts w:ascii="Cambria" w:hAnsi="Cambria" w:cs="Times"/>
+          <w:color w:val="000000"/>
+          <w:sz w:val="28"/>
+          <w:szCs w:val="28"/>
+          <w:lang w:val="en-GB"/>
+        </w:rPr>
+        <w:t xml:space="preserve"> separate components. This allows us to perform a better access control to resources and modules and to hide the implementation and the complexity of each component.</w:t>
+      </w:r>
+    </w:p>
+    <w:p>
+      <w:pPr>
+        <w:autoSpaceDE w:val="0"/>
+        <w:autoSpaceDN w:val="0"/>
+        <w:adjustRightInd w:val="0"/>
+        <w:spacing w:after="0"/>
+        <w:ind w:left="2124"/>
+        <w:rPr>
+          <w:rFonts w:ascii="Cambria" w:hAnsi="Cambria" w:cs="Times"/>
+          <w:color w:val="000000"/>
+          <w:sz w:val="28"/>
+          <w:szCs w:val="28"/>
+          <w:lang w:val="en-GB"/>
+        </w:rPr>
+      </w:pPr>
+    </w:p>
+    <w:p>
+      <w:pPr>
+        <w:autoSpaceDE w:val="0"/>
+        <w:autoSpaceDN w:val="0"/>
+        <w:adjustRightInd w:val="0"/>
+        <w:spacing w:after="0"/>
+        <w:ind w:left="2124"/>
+        <w:rPr>
+          <w:rFonts w:ascii="Cambria" w:hAnsi="Cambria" w:cs="Times"/>
+          <w:b/>
+          <w:color w:val="000000"/>
+          <w:sz w:val="32"/>
+          <w:szCs w:val="32"/>
+          <w:lang w:val="en-GB"/>
+        </w:rPr>
+      </w:pPr>
+      <w:r>
+        <w:rPr>
+          <w:rFonts w:ascii="Cambria" w:hAnsi="Cambria" w:cs="Times"/>
+          <w:b/>
+          <w:color w:val="000000"/>
+          <w:sz w:val="32"/>
+          <w:szCs w:val="32"/>
+          <w:lang w:val="en-GB"/>
+        </w:rPr>
+        <w:t>MVC</w:t>
+      </w:r>
+      <w:r>
+        <w:rPr>
+          <w:rFonts w:ascii="Cambria" w:hAnsi="Cambria" w:cs="Times"/>
+          <w:b/>
+          <w:color w:val="000000"/>
+          <w:sz w:val="32"/>
+          <w:szCs w:val="32"/>
+          <w:lang w:val="en-GB"/>
+        </w:rPr>
+        <w:t xml:space="preserve"> </w:t>
+      </w:r>
+      <w:r>
+        <w:rPr>
+          <w:rFonts w:ascii="Cambria" w:hAnsi="Cambria" w:cs="Times"/>
+          <w:b/>
+          <w:color w:val="000000"/>
+          <w:sz w:val="32"/>
+          <w:szCs w:val="32"/>
+          <w:lang w:val="en-GB"/>
+        </w:rPr>
+        <w:t>(</w:t>
+      </w:r>
+      <w:r>
+        <w:rPr>
+          <w:rFonts w:ascii="Cambria" w:hAnsi="Cambria" w:cs="Times"/>
+          <w:b/>
+          <w:color w:val="000000"/>
+          <w:sz w:val="32"/>
+          <w:szCs w:val="32"/>
+          <w:lang w:val="en-GB"/>
+        </w:rPr>
+        <w:t>Model-View-Controller</w:t>
+      </w:r>
+      <w:r>
+        <w:rPr>
+          <w:rFonts w:ascii="Cambria" w:hAnsi="Cambria" w:cs="Times"/>
+          <w:b/>
+          <w:color w:val="000000"/>
+          <w:sz w:val="32"/>
+          <w:szCs w:val="32"/>
+          <w:lang w:val="en-GB"/>
+        </w:rPr>
+        <w:t>) design pattern</w:t>
+      </w:r>
+    </w:p>
+    <w:p>
+      <w:pPr>
+        <w:autoSpaceDE w:val="0"/>
+        <w:autoSpaceDN w:val="0"/>
+        <w:adjustRightInd w:val="0"/>
+        <w:spacing w:after="0"/>
+        <w:ind w:left="2124"/>
+        <w:rPr>
+          <w:rFonts w:ascii="Cambria" w:hAnsi="Cambria" w:cs="Times"/>
+          <w:color w:val="000000"/>
+          <w:sz w:val="28"/>
+          <w:szCs w:val="28"/>
+          <w:lang w:val="en-GB"/>
+        </w:rPr>
+      </w:pPr>
+      <w:r>
+        <w:rPr>
+          <w:rFonts w:ascii="Cambria" w:hAnsi="Cambria" w:cs="Times"/>
+          <w:color w:val="000000"/>
+          <w:sz w:val="28"/>
+          <w:szCs w:val="28"/>
+          <w:lang w:val="en-GB"/>
+        </w:rPr>
+        <w:t xml:space="preserve">The MVC is one of the most used design pattern since it allows developers to make a clear distinction between the logic (controller), the presentation/UI (view) and data (model) of </w:t>
+      </w:r>
+      <w:r>
+        <w:rPr>
+          <w:rFonts w:ascii="Cambria" w:hAnsi="Cambria" w:cs="Times"/>
+          <w:color w:val="000000"/>
+          <w:sz w:val="28"/>
+          <w:szCs w:val="28"/>
+          <w:lang w:val="en-GB"/>
+        </w:rPr>
+        <w:lastRenderedPageBreak/>
+        <w:t xml:space="preserve">the system. For this </w:t>
+      </w:r>
+      <w:proofErr w:type="gramStart"/>
+      <w:r>
+        <w:rPr>
+          <w:rFonts w:ascii="Cambria" w:hAnsi="Cambria" w:cs="Times"/>
+          <w:color w:val="000000"/>
+          <w:sz w:val="28"/>
+          <w:szCs w:val="28"/>
+          <w:lang w:val="en-GB"/>
+        </w:rPr>
+        <w:t>reason</w:t>
+      </w:r>
+      <w:proofErr w:type="gramEnd"/>
+      <w:r>
+        <w:rPr>
+          <w:rFonts w:ascii="Cambria" w:hAnsi="Cambria" w:cs="Times"/>
+          <w:color w:val="000000"/>
+          <w:sz w:val="28"/>
+          <w:szCs w:val="28"/>
+          <w:lang w:val="en-GB"/>
+        </w:rPr>
+        <w:t xml:space="preserve"> our system will be developed following this design pattern.</w:t>
+      </w:r>
+    </w:p>
+    <w:p>
+      <w:pPr>
+        <w:autoSpaceDE w:val="0"/>
+        <w:autoSpaceDN w:val="0"/>
+        <w:adjustRightInd w:val="0"/>
+        <w:spacing w:after="0"/>
+        <w:ind w:left="2124"/>
+        <w:rPr>
+          <w:rFonts w:ascii="Cambria" w:hAnsi="Cambria" w:cs="Times"/>
+          <w:color w:val="000000"/>
+          <w:sz w:val="28"/>
+          <w:szCs w:val="28"/>
+          <w:lang w:val="en-GB"/>
+        </w:rPr>
+      </w:pPr>
+    </w:p>
+    <w:p>
+      <w:pPr>
+        <w:autoSpaceDE w:val="0"/>
+        <w:autoSpaceDN w:val="0"/>
+        <w:adjustRightInd w:val="0"/>
+        <w:spacing w:after="0"/>
+        <w:ind w:left="2124"/>
+        <w:rPr>
+          <w:rFonts w:ascii="Cambria" w:hAnsi="Cambria" w:cs="Times"/>
+          <w:b/>
+          <w:color w:val="000000"/>
+          <w:sz w:val="32"/>
+          <w:szCs w:val="32"/>
+          <w:lang w:val="en-GB"/>
+        </w:rPr>
+      </w:pPr>
+      <w:r>
+        <w:rPr>
+          <w:rFonts w:ascii="Cambria" w:hAnsi="Cambria" w:cs="Times"/>
+          <w:b/>
+          <w:color w:val="000000"/>
+          <w:sz w:val="32"/>
+          <w:szCs w:val="32"/>
+          <w:lang w:val="en-GB"/>
+        </w:rPr>
+        <w:t>Adapter and facade design pattern</w:t>
+      </w:r>
+    </w:p>
+    <w:p>
+      <w:pPr>
+        <w:autoSpaceDE w:val="0"/>
+        <w:autoSpaceDN w:val="0"/>
+        <w:adjustRightInd w:val="0"/>
+        <w:spacing w:after="0"/>
+        <w:ind w:left="2124"/>
+        <w:rPr>
+          <w:rFonts w:ascii="Cambria" w:hAnsi="Cambria" w:cs="Times"/>
+          <w:color w:val="000000"/>
+          <w:sz w:val="28"/>
+          <w:szCs w:val="28"/>
+          <w:lang w:val="en-GB"/>
+        </w:rPr>
+      </w:pPr>
+      <w:r>
+        <w:rPr>
+          <w:rFonts w:ascii="Cambria" w:hAnsi="Cambria" w:cs="Times"/>
+          <w:color w:val="000000"/>
+          <w:sz w:val="28"/>
+          <w:szCs w:val="28"/>
+          <w:lang w:val="en-GB"/>
+        </w:rPr>
+        <w:t xml:space="preserve">Designing the Travlendar+ system we often need to make heterogeneous modules interact each other. For this </w:t>
+      </w:r>
+      <w:r>
+        <w:rPr>
+          <w:rFonts w:ascii="Cambria" w:hAnsi="Cambria" w:cs="Times"/>
+          <w:color w:val="000000"/>
+          <w:sz w:val="28"/>
+          <w:szCs w:val="28"/>
+          <w:lang w:val="en-GB"/>
+        </w:rPr>
+        <w:t>reason,</w:t>
+      </w:r>
+      <w:r>
+        <w:rPr>
+          <w:rFonts w:ascii="Cambria" w:hAnsi="Cambria" w:cs="Times"/>
+          <w:color w:val="000000"/>
+          <w:sz w:val="28"/>
+          <w:szCs w:val="28"/>
+          <w:lang w:val="en-GB"/>
+        </w:rPr>
+        <w:t xml:space="preserve"> we </w:t>
+      </w:r>
+      <w:r>
+        <w:rPr>
+          <w:rFonts w:ascii="Cambria" w:hAnsi="Cambria" w:cs="Times"/>
+          <w:color w:val="000000"/>
+          <w:sz w:val="28"/>
+          <w:szCs w:val="28"/>
+          <w:lang w:val="en-GB"/>
+        </w:rPr>
+        <w:t xml:space="preserve">often </w:t>
+      </w:r>
+      <w:r>
+        <w:rPr>
+          <w:rFonts w:ascii="Cambria" w:hAnsi="Cambria" w:cs="Times"/>
+          <w:color w:val="000000"/>
+          <w:sz w:val="28"/>
+          <w:szCs w:val="28"/>
+          <w:lang w:val="en-GB"/>
+        </w:rPr>
+        <w:t>use the Adapter design pattern</w:t>
+      </w:r>
+      <w:r>
+        <w:rPr>
+          <w:rFonts w:ascii="Cambria" w:hAnsi="Cambria" w:cs="Times"/>
+          <w:color w:val="000000"/>
+          <w:sz w:val="28"/>
+          <w:szCs w:val="28"/>
+          <w:lang w:val="en-GB"/>
+        </w:rPr>
+        <w:t>,</w:t>
+      </w:r>
+      <w:r>
+        <w:rPr>
+          <w:rFonts w:ascii="Cambria" w:hAnsi="Cambria" w:cs="Times"/>
+          <w:color w:val="000000"/>
+          <w:sz w:val="28"/>
+          <w:szCs w:val="28"/>
+          <w:lang w:val="en-GB"/>
+        </w:rPr>
+        <w:t xml:space="preserve"> for instance</w:t>
+      </w:r>
+      <w:r>
+        <w:rPr>
+          <w:rFonts w:ascii="Cambria" w:hAnsi="Cambria" w:cs="Times"/>
+          <w:color w:val="000000"/>
+          <w:sz w:val="28"/>
+          <w:szCs w:val="28"/>
+          <w:lang w:val="en-GB"/>
+        </w:rPr>
+        <w:t xml:space="preserve"> </w:t>
+      </w:r>
+      <w:proofErr w:type="gramStart"/>
+      <w:r>
+        <w:rPr>
+          <w:rFonts w:ascii="Cambria" w:hAnsi="Cambria" w:cs="Times"/>
+          <w:color w:val="000000"/>
+          <w:sz w:val="28"/>
+          <w:szCs w:val="28"/>
+          <w:lang w:val="en-GB"/>
+        </w:rPr>
+        <w:t>in order</w:t>
+      </w:r>
+      <w:r>
+        <w:rPr>
+          <w:rFonts w:ascii="Cambria" w:hAnsi="Cambria" w:cs="Times"/>
+          <w:color w:val="000000"/>
+          <w:sz w:val="28"/>
+          <w:szCs w:val="28"/>
+          <w:lang w:val="en-GB"/>
+        </w:rPr>
+        <w:t xml:space="preserve"> to</w:t>
+      </w:r>
+      <w:proofErr w:type="gramEnd"/>
+      <w:r>
+        <w:rPr>
+          <w:rFonts w:ascii="Cambria" w:hAnsi="Cambria" w:cs="Times"/>
+          <w:color w:val="000000"/>
+          <w:sz w:val="28"/>
+          <w:szCs w:val="28"/>
+          <w:lang w:val="en-GB"/>
+        </w:rPr>
+        <w:t xml:space="preserve"> adapt JDBC functions or APIs tools to our system (see Component Diagrams). M</w:t>
+      </w:r>
+      <w:r>
+        <w:rPr>
+          <w:rFonts w:ascii="Cambria" w:hAnsi="Cambria" w:cs="Times"/>
+          <w:color w:val="000000"/>
+          <w:sz w:val="28"/>
+          <w:szCs w:val="28"/>
+          <w:lang w:val="en-GB"/>
+        </w:rPr>
+        <w:t>oreover, with the F</w:t>
+      </w:r>
+      <w:r>
+        <w:rPr>
+          <w:rFonts w:ascii="Cambria" w:hAnsi="Cambria" w:cs="Times"/>
+          <w:color w:val="000000"/>
+          <w:sz w:val="28"/>
+          <w:szCs w:val="28"/>
+          <w:lang w:val="en-GB"/>
+        </w:rPr>
+        <w:t>ac</w:t>
+      </w:r>
+      <w:r>
+        <w:rPr>
+          <w:rFonts w:ascii="Cambria" w:hAnsi="Cambria" w:cs="Times"/>
+          <w:color w:val="000000"/>
+          <w:sz w:val="28"/>
+          <w:szCs w:val="28"/>
+          <w:lang w:val="en-GB"/>
+        </w:rPr>
+        <w:t>ade design pattern</w:t>
+      </w:r>
+      <w:r>
+        <w:rPr>
+          <w:rFonts w:ascii="Cambria" w:hAnsi="Cambria" w:cs="Times"/>
+          <w:color w:val="000000"/>
+          <w:sz w:val="28"/>
+          <w:szCs w:val="28"/>
+          <w:lang w:val="en-GB"/>
+        </w:rPr>
+        <w:t xml:space="preserve"> we </w:t>
+      </w:r>
+      <w:proofErr w:type="gramStart"/>
+      <w:r>
+        <w:rPr>
+          <w:rFonts w:ascii="Cambria" w:hAnsi="Cambria" w:cs="Times"/>
+          <w:color w:val="000000"/>
+          <w:sz w:val="28"/>
+          <w:szCs w:val="28"/>
+          <w:lang w:val="en-GB"/>
+        </w:rPr>
+        <w:t>are able to</w:t>
+      </w:r>
+      <w:proofErr w:type="gramEnd"/>
+      <w:r>
+        <w:rPr>
+          <w:rFonts w:ascii="Cambria" w:hAnsi="Cambria" w:cs="Times"/>
+          <w:color w:val="000000"/>
+          <w:sz w:val="28"/>
+          <w:szCs w:val="28"/>
+          <w:lang w:val="en-GB"/>
+        </w:rPr>
+        <w:t xml:space="preserve"> decide which methods (i.e. which actions) are permitted on the resources, for example which queries the System Main Server can perform or which APIs tool it can exploit.</w:t>
+      </w:r>
+      <w:bookmarkStart w:id="1" w:name="_GoBack"/>
+      <w:bookmarkEnd w:id="1"/>
+    </w:p>
+    <w:p>
+      <w:pPr>
+        <w:autoSpaceDE w:val="0"/>
+        <w:autoSpaceDN w:val="0"/>
+        <w:adjustRightInd w:val="0"/>
+        <w:spacing w:after="0"/>
+        <w:ind w:left="2124"/>
+        <w:rPr>
+          <w:rFonts w:ascii="Cambria" w:hAnsi="Cambria" w:cs="Times"/>
+          <w:color w:val="000000"/>
+          <w:sz w:val="28"/>
+          <w:szCs w:val="28"/>
+          <w:lang w:val="en-GB"/>
+        </w:rPr>
+      </w:pPr>
+    </w:p>
+    <w:p>
+      <w:pPr>
+        <w:autoSpaceDE w:val="0"/>
+        <w:autoSpaceDN w:val="0"/>
+        <w:adjustRightInd w:val="0"/>
+        <w:spacing w:after="0"/>
+        <w:ind w:left="1416"/>
+        <w:rPr>
+          <w:rFonts w:asciiTheme="majorHAnsi" w:hAnsiTheme="majorHAnsi"/>
+          <w:b/>
+          <w:sz w:val="32"/>
+          <w:szCs w:val="32"/>
+          <w:lang w:val="en-GB"/>
+        </w:rPr>
+      </w:pPr>
       <w:r>
         <w:rPr>
           <w:rFonts w:ascii="Cambria-Bold" w:hAnsi="Cambria-Bold" w:cs="Cambria-Bold"/>
@@ -6690,15 +8847,9 @@
           <w:szCs w:val="44"/>
           <w:lang w:val="en-GB"/>
         </w:rPr>
-        <w:br w:type="page"/>
-      </w:r>
-    </w:p>
-    <w:p>
-      <w:pPr>
-        <w:autoSpaceDE w:val="0"/>
-        <w:autoSpaceDN w:val="0"/>
-        <w:adjustRightInd w:val="0"/>
-        <w:spacing w:after="0" w:line="240" w:lineRule="auto"/>
+        <w:t xml:space="preserve"> </w:t>
+      </w:r>
+      <w:r>
         <w:rPr>
           <w:rFonts w:ascii="Cambria-Bold" w:hAnsi="Cambria-Bold" w:cs="Cambria-Bold"/>
           <w:b/>
@@ -6707,8 +8858,11 @@
           <w:szCs w:val="44"/>
           <w:lang w:val="en-GB"/>
         </w:rPr>
-      </w:pPr>
-      <w:r>
+        <w:br w:type="page"/>
+      </w:r>
+    </w:p>
+    <w:p>
+      <w:pPr>
         <w:rPr>
           <w:rFonts w:ascii="Cambria-Bold" w:hAnsi="Cambria-Bold" w:cs="Cambria-Bold"/>
           <w:b/>
@@ -6717,9 +8871,7 @@
           <w:szCs w:val="44"/>
           <w:lang w:val="en-GB"/>
         </w:rPr>
-        <w:lastRenderedPageBreak/>
-        <w:t xml:space="preserve">3. </w:t>
-      </w:r>
+      </w:pPr>
       <w:r>
         <w:rPr>
           <w:rFonts w:ascii="Cambria-Bold" w:hAnsi="Cambria-Bold" w:cs="Cambria-Bold"/>
@@ -6729,15 +8881,12 @@
           <w:szCs w:val="44"/>
           <w:lang w:val="en-GB"/>
         </w:rPr>
-        <w:t>Algorithm Design</w:t>
-      </w:r>
-    </w:p>
-    <w:p>
-      <w:pPr>
-        <w:autoSpaceDE w:val="0"/>
-        <w:autoSpaceDN w:val="0"/>
-        <w:adjustRightInd w:val="0"/>
-        <w:spacing w:after="0" w:line="240" w:lineRule="auto"/>
+        <w:lastRenderedPageBreak/>
+        <w:br w:type="page"/>
+      </w:r>
+    </w:p>
+    <w:p>
+      <w:pPr>
         <w:rPr>
           <w:rFonts w:ascii="Cambria-Bold" w:hAnsi="Cambria-Bold" w:cs="Cambria-Bold"/>
           <w:b/>
@@ -6747,6 +8896,73 @@
           <w:lang w:val="en-GB"/>
         </w:rPr>
       </w:pPr>
+      <w:r>
+        <w:rPr>
+          <w:rFonts w:ascii="Cambria-Bold" w:hAnsi="Cambria-Bold" w:cs="Cambria-Bold"/>
+          <w:b/>
+          <w:bCs/>
+          <w:sz w:val="44"/>
+          <w:szCs w:val="44"/>
+          <w:lang w:val="en-GB"/>
+        </w:rPr>
+        <w:lastRenderedPageBreak/>
+        <w:br w:type="page"/>
+      </w:r>
+    </w:p>
+    <w:p>
+      <w:pPr>
+        <w:autoSpaceDE w:val="0"/>
+        <w:autoSpaceDN w:val="0"/>
+        <w:adjustRightInd w:val="0"/>
+        <w:spacing w:after="0" w:line="240" w:lineRule="auto"/>
+        <w:rPr>
+          <w:rFonts w:ascii="Cambria-Bold" w:hAnsi="Cambria-Bold" w:cs="Cambria-Bold"/>
+          <w:b/>
+          <w:bCs/>
+          <w:sz w:val="44"/>
+          <w:szCs w:val="44"/>
+          <w:lang w:val="en-GB"/>
+        </w:rPr>
+      </w:pPr>
+      <w:r>
+        <w:rPr>
+          <w:rFonts w:ascii="Cambria-Bold" w:hAnsi="Cambria-Bold" w:cs="Cambria-Bold"/>
+          <w:b/>
+          <w:bCs/>
+          <w:sz w:val="44"/>
+          <w:szCs w:val="44"/>
+          <w:lang w:val="en-GB"/>
+        </w:rPr>
+        <w:lastRenderedPageBreak/>
+        <w:t xml:space="preserve">3. </w:t>
+      </w:r>
+      <w:r>
+        <w:rPr>
+          <w:rFonts w:ascii="Cambria-Bold" w:hAnsi="Cambria-Bold" w:cs="Cambria-Bold"/>
+          <w:b/>
+          <w:bCs/>
+          <w:sz w:val="44"/>
+          <w:szCs w:val="44"/>
+          <w:lang w:val="en-GB"/>
+        </w:rPr>
+        <w:t>Algorithm Design</w:t>
+      </w:r>
+    </w:p>
+    <w:p>
+      <w:pPr>
+        <w:autoSpaceDE w:val="0"/>
+        <w:autoSpaceDN w:val="0"/>
+        <w:adjustRightInd w:val="0"/>
+        <w:spacing w:after="0" w:line="240" w:lineRule="auto"/>
+        <w:rPr>
+          <w:rFonts w:ascii="Cambria-Bold" w:hAnsi="Cambria-Bold" w:cs="Cambria-Bold"/>
+          <w:b/>
+          <w:bCs/>
+          <w:sz w:val="44"/>
+          <w:szCs w:val="44"/>
+          <w:lang w:val="en-GB"/>
+        </w:rPr>
+      </w:pPr>
     </w:p>
     <w:p>
       <w:pPr>
@@ -6781,7 +8997,29 @@
           <w:szCs w:val="26"/>
           <w:lang w:val="en-GB"/>
         </w:rPr>
-        <w:t xml:space="preserve"> this section, the most important algorithms, that will need to be implemented in order to make our application</w:t>
+        <w:t xml:space="preserve"> this section, the most important algorithms, that will need to be implemented </w:t>
+      </w:r>
+      <w:proofErr w:type="gramStart"/>
+      <w:r>
+        <w:rPr>
+          <w:rFonts w:ascii="Cambria-Bold" w:hAnsi="Cambria-Bold" w:cs="Cambria-Bold"/>
+          <w:bCs/>
+          <w:sz w:val="26"/>
+          <w:szCs w:val="26"/>
+          <w:lang w:val="en-GB"/>
+        </w:rPr>
+        <w:t>in order to</w:t>
+      </w:r>
+      <w:proofErr w:type="gramEnd"/>
+      <w:r>
+        <w:rPr>
+          <w:rFonts w:ascii="Cambria-Bold" w:hAnsi="Cambria-Bold" w:cs="Cambria-Bold"/>
+          <w:bCs/>
+          <w:sz w:val="26"/>
+          <w:szCs w:val="26"/>
+          <w:lang w:val="en-GB"/>
+        </w:rPr>
+        <w:t xml:space="preserve"> make our application</w:t>
       </w:r>
       <w:r>
         <w:rPr>
@@ -6878,8 +9116,19 @@
           <w:sz w:val="32"/>
           <w:szCs w:val="36"/>
         </w:rPr>
-        <w:t>Natural Language Description</w:t>
-      </w:r>
+        <w:t xml:space="preserve">Natural Language </w:t>
+      </w:r>
+      <w:proofErr w:type="spellStart"/>
+      <w:r>
+        <w:rPr>
+          <w:rFonts w:ascii="Cambria" w:hAnsi="Cambria" w:cs="Cambria"/>
+          <w:b/>
+          <w:sz w:val="32"/>
+          <w:szCs w:val="36"/>
+        </w:rPr>
+        <w:t>Description</w:t>
+      </w:r>
+      <w:proofErr w:type="spellEnd"/>
     </w:p>
     <w:p>
       <w:pPr>
@@ -6915,17 +9164,10 @@
           <w:szCs w:val="26"/>
           <w:lang w:val="en-GB"/>
         </w:rPr>
-        <w:t>problem is: given a user, a starting point and an arrival point, the algorithm has to compute the best travel option that leads from the starting point to the ending point and that satisfies the preferences expressed by the user.</w:t>
-      </w:r>
-    </w:p>
-    <w:p>
-      <w:pPr>
-        <w:pStyle w:val="ListParagraph"/>
-        <w:autoSpaceDE w:val="0"/>
-        <w:autoSpaceDN w:val="0"/>
-        <w:adjustRightInd w:val="0"/>
-        <w:spacing w:after="0"/>
-        <w:ind w:left="2136"/>
+        <w:t xml:space="preserve">problem is: given a user, a starting point and an arrival point, the algorithm </w:t>
+      </w:r>
+      <w:proofErr w:type="gramStart"/>
+      <w:r>
         <w:rPr>
           <w:rFonts w:ascii="Cambria-Bold" w:hAnsi="Cambria-Bold" w:cs="Cambria-Bold"/>
           <w:bCs/>
@@ -6933,7 +9175,9 @@
           <w:szCs w:val="26"/>
           <w:lang w:val="en-GB"/>
         </w:rPr>
-      </w:pPr>
+        <w:t>has to</w:t>
+      </w:r>
+      <w:proofErr w:type="gramEnd"/>
       <w:r>
         <w:rPr>
           <w:rFonts w:ascii="Cambria-Bold" w:hAnsi="Cambria-Bold" w:cs="Cambria-Bold"/>
@@ -6942,7 +9186,56 @@
           <w:szCs w:val="26"/>
           <w:lang w:val="en-GB"/>
         </w:rPr>
-        <w:t>The system running the algorithm has, thanks to the assumptions made in the RASD document, access to all the APIs  of the third part systems involved:</w:t>
+        <w:t xml:space="preserve"> compute the best travel option that leads from the starting point to the ending point and that satisfies the preferences expressed by the user.</w:t>
+      </w:r>
+    </w:p>
+    <w:p>
+      <w:pPr>
+        <w:pStyle w:val="ListParagraph"/>
+        <w:autoSpaceDE w:val="0"/>
+        <w:autoSpaceDN w:val="0"/>
+        <w:adjustRightInd w:val="0"/>
+        <w:spacing w:after="0"/>
+        <w:ind w:left="2136"/>
+        <w:rPr>
+          <w:rFonts w:ascii="Cambria-Bold" w:hAnsi="Cambria-Bold" w:cs="Cambria-Bold"/>
+          <w:bCs/>
+          <w:sz w:val="26"/>
+          <w:szCs w:val="26"/>
+          <w:lang w:val="en-GB"/>
+        </w:rPr>
+      </w:pPr>
+      <w:r>
+        <w:rPr>
+          <w:rFonts w:ascii="Cambria-Bold" w:hAnsi="Cambria-Bold" w:cs="Cambria-Bold"/>
+          <w:bCs/>
+          <w:sz w:val="26"/>
+          <w:szCs w:val="26"/>
+          <w:lang w:val="en-GB"/>
+        </w:rPr>
+        <w:t xml:space="preserve">The system running the algorithm has, thanks to the assumptions made in the RASD document, access to all the </w:t>
+      </w:r>
+      <w:proofErr w:type="gramStart"/>
+      <w:r>
+        <w:rPr>
+          <w:rFonts w:ascii="Cambria-Bold" w:hAnsi="Cambria-Bold" w:cs="Cambria-Bold"/>
+          <w:bCs/>
+          <w:sz w:val="26"/>
+          <w:szCs w:val="26"/>
+          <w:lang w:val="en-GB"/>
+        </w:rPr>
+        <w:t>APIs  of</w:t>
+      </w:r>
+      <w:proofErr w:type="gramEnd"/>
+      <w:r>
+        <w:rPr>
+          <w:rFonts w:ascii="Cambria-Bold" w:hAnsi="Cambria-Bold" w:cs="Cambria-Bold"/>
+          <w:bCs/>
+          <w:sz w:val="26"/>
+          <w:szCs w:val="26"/>
+          <w:lang w:val="en-GB"/>
+        </w:rPr>
+        <w:t xml:space="preserve"> the third part systems involved:</w:t>
       </w:r>
     </w:p>
     <w:p>
@@ -7106,6 +9399,7 @@
           <w:lang w:val="en-GB"/>
         </w:rPr>
       </w:pPr>
+      <w:proofErr w:type="gramStart"/>
       <w:r>
         <w:rPr>
           <w:rFonts w:ascii="Cambria-Bold" w:hAnsi="Cambria-Bold" w:cs="Cambria-Bold"/>
@@ -7114,7 +9408,18 @@
           <w:szCs w:val="26"/>
           <w:lang w:val="en-GB"/>
         </w:rPr>
-        <w:t>In order to avoid useless calculations and delays, the Algorithm first checks the user’s preferences to check which vehicles the user has declared as available and which Vehicle Sharing services he agreed to take into consideration.</w:t>
+        <w:t>In order to</w:t>
+      </w:r>
+      <w:proofErr w:type="gramEnd"/>
+      <w:r>
+        <w:rPr>
+          <w:rFonts w:ascii="Cambria-Bold" w:hAnsi="Cambria-Bold" w:cs="Cambria-Bold"/>
+          <w:bCs/>
+          <w:sz w:val="26"/>
+          <w:szCs w:val="26"/>
+          <w:lang w:val="en-GB"/>
+        </w:rPr>
+        <w:t xml:space="preserve"> avoid useless calculations and delays, the Algorithm first checks the user’s preferences to check which vehicles the user has declared as available and which Vehicle Sharing services he agreed to take into consideration.</w:t>
       </w:r>
     </w:p>
     <w:p>
@@ -7200,7 +9505,29 @@
           <w:szCs w:val="26"/>
           <w:lang w:val="en-GB"/>
         </w:rPr>
-        <w:t>Otherwise, the user is asked which of the vehicles that he owns are available (that should be the one he used to go out before or none if he went out using another transport) at the moment and the list is restricted. If the user does not reply within 30 seconds, the list is considered empty.</w:t>
+        <w:t xml:space="preserve">Otherwise, the user is asked which of the vehicles that he owns are available (that should be the one he used to go out before or none if he went out using another transport) </w:t>
+      </w:r>
+      <w:proofErr w:type="gramStart"/>
+      <w:r>
+        <w:rPr>
+          <w:rFonts w:ascii="Cambria-Bold" w:hAnsi="Cambria-Bold" w:cs="Cambria-Bold"/>
+          <w:bCs/>
+          <w:sz w:val="26"/>
+          <w:szCs w:val="26"/>
+          <w:lang w:val="en-GB"/>
+        </w:rPr>
+        <w:t>at the moment</w:t>
+      </w:r>
+      <w:proofErr w:type="gramEnd"/>
+      <w:r>
+        <w:rPr>
+          <w:rFonts w:ascii="Cambria-Bold" w:hAnsi="Cambria-Bold" w:cs="Cambria-Bold"/>
+          <w:bCs/>
+          <w:sz w:val="26"/>
+          <w:szCs w:val="26"/>
+          <w:lang w:val="en-GB"/>
+        </w:rPr>
+        <w:t xml:space="preserve"> and the list is restricted. If the user does not reply within 30 seconds, the list is considered empty.</w:t>
       </w:r>
     </w:p>
     <w:p>
@@ -7287,7 +9614,29 @@
           <w:lang w:val="en-GB"/>
         </w:rPr>
         <w:lastRenderedPageBreak/>
-        <w:t>If the user is not home and forecasts say it’s going to rain then bike sharing is removed from the list of Vehicle Sharing systems available(if present);</w:t>
+        <w:t xml:space="preserve">If the user is not home and forecasts say it’s going to rain then bike sharing is removed from the list of Vehicle Sharing systems </w:t>
+      </w:r>
+      <w:proofErr w:type="gramStart"/>
+      <w:r>
+        <w:rPr>
+          <w:rFonts w:ascii="Cambria-Bold" w:hAnsi="Cambria-Bold" w:cs="Cambria-Bold"/>
+          <w:bCs/>
+          <w:sz w:val="26"/>
+          <w:szCs w:val="26"/>
+          <w:lang w:val="en-GB"/>
+        </w:rPr>
+        <w:t>available(</w:t>
+      </w:r>
+      <w:proofErr w:type="gramEnd"/>
+      <w:r>
+        <w:rPr>
+          <w:rFonts w:ascii="Cambria-Bold" w:hAnsi="Cambria-Bold" w:cs="Cambria-Bold"/>
+          <w:bCs/>
+          <w:sz w:val="26"/>
+          <w:szCs w:val="26"/>
+          <w:lang w:val="en-GB"/>
+        </w:rPr>
+        <w:t>if present);</w:t>
       </w:r>
     </w:p>
     <w:p>
@@ -7403,7 +9752,29 @@
           <w:szCs w:val="26"/>
           <w:lang w:val="en-GB"/>
         </w:rPr>
-        <w:t>For each category of Vehicle Sharing system available, the nearest one is located. Then, for each of them, the best travel option corresponds to the best travel option to reach the vehicle plus the best travel option from the vehicle’s position to the destination (using the vehicle). In order to have a consistent final travel option, both sub-travel options must satisfy preferences.</w:t>
+        <w:t xml:space="preserve">For each category of Vehicle Sharing system available, the nearest one is located. Then, for each of them, the best travel option corresponds to the best travel option to reach the vehicle plus the best travel option from the vehicle’s position to the destination (using the vehicle). </w:t>
+      </w:r>
+      <w:proofErr w:type="gramStart"/>
+      <w:r>
+        <w:rPr>
+          <w:rFonts w:ascii="Cambria-Bold" w:hAnsi="Cambria-Bold" w:cs="Cambria-Bold"/>
+          <w:bCs/>
+          <w:sz w:val="26"/>
+          <w:szCs w:val="26"/>
+          <w:lang w:val="en-GB"/>
+        </w:rPr>
+        <w:t>In order to</w:t>
+      </w:r>
+      <w:proofErr w:type="gramEnd"/>
+      <w:r>
+        <w:rPr>
+          <w:rFonts w:ascii="Cambria-Bold" w:hAnsi="Cambria-Bold" w:cs="Cambria-Bold"/>
+          <w:bCs/>
+          <w:sz w:val="26"/>
+          <w:szCs w:val="26"/>
+          <w:lang w:val="en-GB"/>
+        </w:rPr>
+        <w:t xml:space="preserve"> have a consistent final travel option, both sub-travel options must satisfy preferences.</w:t>
       </w:r>
     </w:p>
     <w:p>
@@ -7752,8 +10123,19 @@
           <w:sz w:val="32"/>
           <w:szCs w:val="36"/>
         </w:rPr>
-        <w:t>Natural Language Description</w:t>
-      </w:r>
+        <w:t xml:space="preserve">Natural Language </w:t>
+      </w:r>
+      <w:proofErr w:type="spellStart"/>
+      <w:r>
+        <w:rPr>
+          <w:rFonts w:ascii="Cambria" w:hAnsi="Cambria" w:cs="Cambria"/>
+          <w:b/>
+          <w:sz w:val="32"/>
+          <w:szCs w:val="36"/>
+        </w:rPr>
+        <w:t>Description</w:t>
+      </w:r>
+      <w:proofErr w:type="spellEnd"/>
     </w:p>
     <w:p>
       <w:pPr>
@@ -7777,7 +10159,27 @@
           <w:szCs w:val="26"/>
           <w:lang w:val="en-GB"/>
         </w:rPr>
-        <w:t>The problem is: given a user and an activity, the algorithm has to check if the activi</w:t>
+        <w:t xml:space="preserve">The problem is: given a user and an activity, the algorithm </w:t>
+      </w:r>
+      <w:proofErr w:type="gramStart"/>
+      <w:r>
+        <w:rPr>
+          <w:rFonts w:ascii="Cambria" w:hAnsi="Cambria" w:cs="Cambria"/>
+          <w:sz w:val="26"/>
+          <w:szCs w:val="26"/>
+          <w:lang w:val="en-GB"/>
+        </w:rPr>
+        <w:t>has to</w:t>
+      </w:r>
+      <w:proofErr w:type="gramEnd"/>
+      <w:r>
+        <w:rPr>
+          <w:rFonts w:ascii="Cambria" w:hAnsi="Cambria" w:cs="Cambria"/>
+          <w:sz w:val="26"/>
+          <w:szCs w:val="26"/>
+          <w:lang w:val="en-GB"/>
+        </w:rPr>
+        <w:t xml:space="preserve"> check if the activi</w:t>
       </w:r>
       <w:r>
         <w:rPr>
@@ -7811,7 +10213,27 @@
           <w:szCs w:val="26"/>
           <w:lang w:val="en-GB"/>
         </w:rPr>
-        <w:t>A first check has to be done on the activity:</w:t>
+        <w:t xml:space="preserve">A first check </w:t>
+      </w:r>
+      <w:proofErr w:type="gramStart"/>
+      <w:r>
+        <w:rPr>
+          <w:rFonts w:ascii="Cambria" w:hAnsi="Cambria" w:cs="Cambria"/>
+          <w:sz w:val="26"/>
+          <w:szCs w:val="26"/>
+          <w:lang w:val="en-GB"/>
+        </w:rPr>
+        <w:t>has to</w:t>
+      </w:r>
+      <w:proofErr w:type="gramEnd"/>
+      <w:r>
+        <w:rPr>
+          <w:rFonts w:ascii="Cambria" w:hAnsi="Cambria" w:cs="Cambria"/>
+          <w:sz w:val="26"/>
+          <w:szCs w:val="26"/>
+          <w:lang w:val="en-GB"/>
+        </w:rPr>
+        <w:t xml:space="preserve"> be done on the activity:</w:t>
       </w:r>
     </w:p>
     <w:p>
@@ -7886,7 +10308,27 @@
           <w:szCs w:val="26"/>
           <w:lang w:val="en-GB"/>
         </w:rPr>
-        <w:t xml:space="preserve"> activity Act already present in the user’s calendar, if Act  has either one or both starting and ending moment strictly included in the time span defined by the starting and ending moment of activity to be added, return </w:t>
+        <w:t xml:space="preserve"> activity Act already present in the user’s calendar, if </w:t>
+      </w:r>
+      <w:proofErr w:type="gramStart"/>
+      <w:r>
+        <w:rPr>
+          <w:rFonts w:ascii="Cambria" w:hAnsi="Cambria" w:cs="Cambria"/>
+          <w:sz w:val="26"/>
+          <w:szCs w:val="26"/>
+          <w:lang w:val="en-GB"/>
+        </w:rPr>
+        <w:t>Act  has</w:t>
+      </w:r>
+      <w:proofErr w:type="gramEnd"/>
+      <w:r>
+        <w:rPr>
+          <w:rFonts w:ascii="Cambria" w:hAnsi="Cambria" w:cs="Cambria"/>
+          <w:sz w:val="26"/>
+          <w:szCs w:val="26"/>
+          <w:lang w:val="en-GB"/>
+        </w:rPr>
+        <w:t xml:space="preserve"> either one or both starting and ending moment strictly included in the time span defined by the starting and ending moment of activity to be added, return </w:t>
       </w:r>
       <w:r>
         <w:rPr>
@@ -7983,7 +10425,27 @@
           <w:szCs w:val="26"/>
           <w:lang w:val="en-GB"/>
         </w:rPr>
-        <w:t xml:space="preserve">Considering now a calendar that contains also the activity to be added, if at least one of the flexible activities doesn’t have anymore a possible “placement” for the effective activity duration in the range defined by the starting and ending moment, return </w:t>
+        <w:t xml:space="preserve">Considering now a calendar that contains also the activity to be added, if at least one of the flexible activities doesn’t have </w:t>
+      </w:r>
+      <w:proofErr w:type="spellStart"/>
+      <w:r>
+        <w:rPr>
+          <w:rFonts w:ascii="Cambria" w:hAnsi="Cambria" w:cs="Cambria"/>
+          <w:sz w:val="26"/>
+          <w:szCs w:val="26"/>
+          <w:lang w:val="en-GB"/>
+        </w:rPr>
+        <w:t>anymore</w:t>
+      </w:r>
+      <w:proofErr w:type="spellEnd"/>
+      <w:r>
+        <w:rPr>
+          <w:rFonts w:ascii="Cambria" w:hAnsi="Cambria" w:cs="Cambria"/>
+          <w:sz w:val="26"/>
+          <w:szCs w:val="26"/>
+          <w:lang w:val="en-GB"/>
+        </w:rPr>
+        <w:t xml:space="preserve"> a possible “placement” for the effective activity duration in the range defined by the starting and ending moment, return </w:t>
       </w:r>
       <w:r>
         <w:rPr>
@@ -8217,7 +10679,27 @@
           <w:szCs w:val="26"/>
           <w:lang w:val="en-GB"/>
         </w:rPr>
-        <w:t>, only strictly necessary methods are represented. Furher information and the complete code can be found in the attachments and/or in the delivery folder.</w:t>
+        <w:t xml:space="preserve">, only strictly necessary methods are represented. </w:t>
+      </w:r>
+      <w:proofErr w:type="spellStart"/>
+      <w:r>
+        <w:rPr>
+          <w:rFonts w:ascii="Cambria" w:hAnsi="Cambria" w:cs="Cambria"/>
+          <w:sz w:val="26"/>
+          <w:szCs w:val="26"/>
+          <w:lang w:val="en-GB"/>
+        </w:rPr>
+        <w:t>Furher</w:t>
+      </w:r>
+      <w:proofErr w:type="spellEnd"/>
+      <w:r>
+        <w:rPr>
+          <w:rFonts w:ascii="Cambria" w:hAnsi="Cambria" w:cs="Cambria"/>
+          <w:sz w:val="26"/>
+          <w:szCs w:val="26"/>
+          <w:lang w:val="en-GB"/>
+        </w:rPr>
+        <w:t xml:space="preserve"> information and the complete code can be found in the attachments and/or in the delivery folder.</w:t>
       </w:r>
     </w:p>
     <w:p>
@@ -8396,6 +10878,7 @@
           <w:lang w:val="en-GB"/>
         </w:rPr>
       </w:pPr>
+      <w:proofErr w:type="spellStart"/>
       <w:r>
         <w:rPr>
           <w:rFonts w:ascii="Cambria" w:hAnsi="Cambria" w:cs="Cambria"/>
@@ -8405,7 +10888,18 @@
           <w:lang w:val="en-GB"/>
         </w:rPr>
         <w:lastRenderedPageBreak/>
-        <w:t xml:space="preserve">FixedActivity </w:t>
+        <w:t>FixedActivity</w:t>
+      </w:r>
+      <w:proofErr w:type="spellEnd"/>
+      <w:r>
+        <w:rPr>
+          <w:rFonts w:ascii="Cambria" w:hAnsi="Cambria" w:cs="Cambria"/>
+          <w:b/>
+          <w:sz w:val="26"/>
+          <w:szCs w:val="26"/>
+          <w:lang w:val="en-GB"/>
+        </w:rPr>
+        <w:t xml:space="preserve"> </w:t>
       </w:r>
       <w:r>
         <w:rPr>
@@ -8929,8 +11423,59 @@
           <w:szCs w:val="26"/>
           <w:lang w:val="en-GB"/>
         </w:rPr>
-        <w:t xml:space="preserve"> has been provided with the only purpose to show the structure of the algorithm (that actually works because this is a complete code). Some previous or further operations that are not strictly related to the execution of the algorithm (e.g. load activities data from a DataBase or storing the new Activity in the DB after adding it to a calendar) have not been represented .</w:t>
-      </w:r>
+        <w:t xml:space="preserve"> has been provided with the only purpose to show the structure of the algorithm (that </w:t>
+      </w:r>
+      <w:proofErr w:type="gramStart"/>
+      <w:r>
+        <w:rPr>
+          <w:rFonts w:ascii="Cambria" w:hAnsi="Cambria" w:cs="Cambria"/>
+          <w:sz w:val="26"/>
+          <w:szCs w:val="26"/>
+          <w:lang w:val="en-GB"/>
+        </w:rPr>
+        <w:t>actually works</w:t>
+      </w:r>
+      <w:proofErr w:type="gramEnd"/>
+      <w:r>
+        <w:rPr>
+          <w:rFonts w:ascii="Cambria" w:hAnsi="Cambria" w:cs="Cambria"/>
+          <w:sz w:val="26"/>
+          <w:szCs w:val="26"/>
+          <w:lang w:val="en-GB"/>
+        </w:rPr>
+        <w:t xml:space="preserve"> because this is a complete code). Some previous or further operations that are not strictly related to the execution of the algorithm (e.g. load activities data from a </w:t>
+      </w:r>
+      <w:proofErr w:type="spellStart"/>
+      <w:r>
+        <w:rPr>
+          <w:rFonts w:ascii="Cambria" w:hAnsi="Cambria" w:cs="Cambria"/>
+          <w:sz w:val="26"/>
+          <w:szCs w:val="26"/>
+          <w:lang w:val="en-GB"/>
+        </w:rPr>
+        <w:t>DataBase</w:t>
+      </w:r>
+      <w:proofErr w:type="spellEnd"/>
+      <w:r>
+        <w:rPr>
+          <w:rFonts w:ascii="Cambria" w:hAnsi="Cambria" w:cs="Cambria"/>
+          <w:sz w:val="26"/>
+          <w:szCs w:val="26"/>
+          <w:lang w:val="en-GB"/>
+        </w:rPr>
+        <w:t xml:space="preserve"> or storing the new Activity in the DB after adding it to a calendar) have not been </w:t>
+      </w:r>
+      <w:proofErr w:type="gramStart"/>
+      <w:r>
+        <w:rPr>
+          <w:rFonts w:ascii="Cambria" w:hAnsi="Cambria" w:cs="Cambria"/>
+          <w:sz w:val="26"/>
+          <w:szCs w:val="26"/>
+          <w:lang w:val="en-GB"/>
+        </w:rPr>
+        <w:t>represented .</w:t>
+      </w:r>
+      <w:proofErr w:type="gramEnd"/>
     </w:p>
     <w:p>
       <w:pPr>
@@ -9052,7 +11597,25 @@
           <w:szCs w:val="26"/>
           <w:lang w:val="en-GB"/>
         </w:rPr>
-        <w:t>Though some UI samples have already been provided in the RASD document ( see from [UI1] to [UI8] in RASD), for a better mapping of our design choices into the requirements another one is provided in the DD document.</w:t>
+        <w:t xml:space="preserve">Though some UI samples have already been provided in the RASD document </w:t>
+      </w:r>
+      <w:proofErr w:type="gramStart"/>
+      <w:r>
+        <w:rPr>
+          <w:sz w:val="26"/>
+          <w:szCs w:val="26"/>
+          <w:lang w:val="en-GB"/>
+        </w:rPr>
+        <w:t>( see</w:t>
+      </w:r>
+      <w:proofErr w:type="gramEnd"/>
+      <w:r>
+        <w:rPr>
+          <w:sz w:val="26"/>
+          <w:szCs w:val="26"/>
+          <w:lang w:val="en-GB"/>
+        </w:rPr>
+        <w:t xml:space="preserve"> from [UI1] to [UI8] in RASD), for a better mapping of our design choices into the requirements another one is provided in the DD document.</w:t>
       </w:r>
     </w:p>
     <w:p>
@@ -9265,7 +11828,27 @@
           <w:szCs w:val="26"/>
           <w:lang w:val="en-GB"/>
         </w:rPr>
-        <w:t>Considering the functional requirements, that have already been described in detail in the RASD document, here’s a brief explanation of how our User Interface samples are coherent with the requirements and help us to satisfy them in order to reach the defined goals ( -&gt; RASD ):</w:t>
+        <w:t xml:space="preserve">Considering the functional requirements, that have already been described in detail in the RASD document, here’s a brief explanation of how our User Interface samples are coherent with the requirements and help us to satisfy them in order to reach the defined goals </w:t>
+      </w:r>
+      <w:proofErr w:type="gramStart"/>
+      <w:r>
+        <w:rPr>
+          <w:rFonts w:ascii="Cambria" w:hAnsi="Cambria" w:cs="Cambria"/>
+          <w:sz w:val="26"/>
+          <w:szCs w:val="26"/>
+          <w:lang w:val="en-GB"/>
+        </w:rPr>
+        <w:t>( -</w:t>
+      </w:r>
+      <w:proofErr w:type="gramEnd"/>
+      <w:r>
+        <w:rPr>
+          <w:rFonts w:ascii="Cambria" w:hAnsi="Cambria" w:cs="Cambria"/>
+          <w:sz w:val="26"/>
+          <w:szCs w:val="26"/>
+          <w:lang w:val="en-GB"/>
+        </w:rPr>
+        <w:t>&gt; RASD ):</w:t>
       </w:r>
     </w:p>
     <w:p>
@@ -9554,8 +12137,20 @@
           <w:szCs w:val="26"/>
           <w:lang w:val="en-GB"/>
         </w:rPr>
-        <w:t>Matteo Biasiel</w:t>
-      </w:r>
+        <w:t xml:space="preserve">Matteo </w:t>
+      </w:r>
+      <w:proofErr w:type="spellStart"/>
+      <w:r>
+        <w:rPr>
+          <w:rFonts w:ascii="Cambria" w:hAnsi="Cambria" w:cs="Cambria"/>
+          <w:b/>
+          <w:sz w:val="26"/>
+          <w:szCs w:val="26"/>
+          <w:lang w:val="en-GB"/>
+        </w:rPr>
+        <w:t>Biasiel</w:t>
+      </w:r>
+      <w:proofErr w:type="spellEnd"/>
       <w:r>
         <w:rPr>
           <w:rFonts w:ascii="Cambria" w:hAnsi="Cambria" w:cs="Cambria"/>
@@ -9571,7 +12166,25 @@
           <w:sz w:val="26"/>
           <w:szCs w:val="26"/>
         </w:rPr>
-        <w:t>, matr. 893590</w:t>
+        <w:t xml:space="preserve">, </w:t>
+      </w:r>
+      <w:proofErr w:type="spellStart"/>
+      <w:r>
+        <w:rPr>
+          <w:rFonts w:ascii="Cambria" w:hAnsi="Cambria" w:cs="Cambria"/>
+          <w:sz w:val="26"/>
+          <w:szCs w:val="26"/>
+        </w:rPr>
+        <w:t>matr</w:t>
+      </w:r>
+      <w:proofErr w:type="spellEnd"/>
+      <w:r>
+        <w:rPr>
+          <w:rFonts w:ascii="Cambria" w:hAnsi="Cambria" w:cs="Cambria"/>
+          <w:sz w:val="26"/>
+          <w:szCs w:val="26"/>
+        </w:rPr>
+        <w:t>. 893590</w:t>
       </w:r>
     </w:p>
     <w:tbl>
@@ -9602,6 +12215,7 @@
                 <w:szCs w:val="26"/>
               </w:rPr>
             </w:pPr>
+            <w:proofErr w:type="spellStart"/>
             <w:r>
               <w:rPr>
                 <w:rFonts w:ascii="Cambria" w:hAnsi="Cambria" w:cs="Cambria"/>
@@ -9609,7 +12223,17 @@
                 <w:sz w:val="26"/>
                 <w:szCs w:val="26"/>
               </w:rPr>
-              <w:t>Section(s)</w:t>
+              <w:t>Section</w:t>
+            </w:r>
+            <w:proofErr w:type="spellEnd"/>
+            <w:r>
+              <w:rPr>
+                <w:rFonts w:ascii="Cambria" w:hAnsi="Cambria" w:cs="Cambria"/>
+                <w:b/>
+                <w:sz w:val="26"/>
+                <w:szCs w:val="26"/>
+              </w:rPr>
+              <w:t>(s)</w:t>
             </w:r>
           </w:p>
         </w:tc>
@@ -9629,6 +12253,7 @@
                 <w:szCs w:val="26"/>
               </w:rPr>
             </w:pPr>
+            <w:proofErr w:type="spellStart"/>
             <w:r>
               <w:rPr>
                 <w:rFonts w:ascii="Cambria" w:hAnsi="Cambria" w:cs="Cambria"/>
@@ -9636,7 +12261,17 @@
                 <w:sz w:val="26"/>
                 <w:szCs w:val="26"/>
               </w:rPr>
-              <w:t>Number of hours</w:t>
+              <w:t>Number</w:t>
+            </w:r>
+            <w:proofErr w:type="spellEnd"/>
+            <w:r>
+              <w:rPr>
+                <w:rFonts w:ascii="Cambria" w:hAnsi="Cambria" w:cs="Cambria"/>
+                <w:b/>
+                <w:sz w:val="26"/>
+                <w:szCs w:val="26"/>
+              </w:rPr>
+              <w:t xml:space="preserve"> of hours</w:t>
             </w:r>
           </w:p>
         </w:tc>
@@ -9663,8 +12298,18 @@
                 <w:sz w:val="26"/>
                 <w:szCs w:val="26"/>
               </w:rPr>
-              <w:t>28-oct-17 Introduction</w:t>
+              <w:t xml:space="preserve">28-oct-17 </w:t>
             </w:r>
+            <w:proofErr w:type="spellStart"/>
+            <w:r>
+              <w:rPr>
+                <w:rFonts w:ascii="Cambria" w:hAnsi="Cambria" w:cs="Cambria"/>
+                <w:sz w:val="26"/>
+                <w:szCs w:val="26"/>
+              </w:rPr>
+              <w:t>Introduction</w:t>
+            </w:r>
+            <w:proofErr w:type="spellEnd"/>
           </w:p>
         </w:tc>
         <w:tc>
@@ -9715,7 +12360,25 @@
                 <w:sz w:val="26"/>
                 <w:szCs w:val="26"/>
               </w:rPr>
-              <w:t>29-oct-17 Algorithm Design</w:t>
+              <w:t xml:space="preserve">29-oct-17 </w:t>
+            </w:r>
+            <w:proofErr w:type="spellStart"/>
+            <w:r>
+              <w:rPr>
+                <w:rFonts w:ascii="Cambria" w:hAnsi="Cambria" w:cs="Cambria"/>
+                <w:sz w:val="26"/>
+                <w:szCs w:val="26"/>
+              </w:rPr>
+              <w:t>Algorithm</w:t>
+            </w:r>
+            <w:proofErr w:type="spellEnd"/>
+            <w:r>
+              <w:rPr>
+                <w:rFonts w:ascii="Cambria" w:hAnsi="Cambria" w:cs="Cambria"/>
+                <w:sz w:val="26"/>
+                <w:szCs w:val="26"/>
+              </w:rPr>
+              <w:t xml:space="preserve"> Design</w:t>
             </w:r>
           </w:p>
         </w:tc>
@@ -9767,8 +12430,36 @@
                 <w:sz w:val="26"/>
                 <w:szCs w:val="26"/>
               </w:rPr>
-              <w:t>31-oct-17 Algorithm 2 Pseudocode</w:t>
+              <w:t xml:space="preserve">31-oct-17 </w:t>
             </w:r>
+            <w:proofErr w:type="spellStart"/>
+            <w:r>
+              <w:rPr>
+                <w:rFonts w:ascii="Cambria" w:hAnsi="Cambria" w:cs="Cambria"/>
+                <w:sz w:val="26"/>
+                <w:szCs w:val="26"/>
+              </w:rPr>
+              <w:t>Algorithm</w:t>
+            </w:r>
+            <w:proofErr w:type="spellEnd"/>
+            <w:r>
+              <w:rPr>
+                <w:rFonts w:ascii="Cambria" w:hAnsi="Cambria" w:cs="Cambria"/>
+                <w:sz w:val="26"/>
+                <w:szCs w:val="26"/>
+              </w:rPr>
+              <w:t xml:space="preserve"> 2 </w:t>
+            </w:r>
+            <w:proofErr w:type="spellStart"/>
+            <w:r>
+              <w:rPr>
+                <w:rFonts w:ascii="Cambria" w:hAnsi="Cambria" w:cs="Cambria"/>
+                <w:sz w:val="26"/>
+                <w:szCs w:val="26"/>
+              </w:rPr>
+              <w:t>Pseudocode</w:t>
+            </w:r>
+            <w:proofErr w:type="spellEnd"/>
           </w:p>
         </w:tc>
         <w:tc>
@@ -9827,8 +12518,36 @@
                 <w:sz w:val="26"/>
                 <w:szCs w:val="26"/>
               </w:rPr>
-              <w:t>1-nov-17 Algorithm 2 Pseudocode</w:t>
+              <w:t xml:space="preserve">1-nov-17 </w:t>
             </w:r>
+            <w:proofErr w:type="spellStart"/>
+            <w:r>
+              <w:rPr>
+                <w:rFonts w:ascii="Cambria" w:hAnsi="Cambria" w:cs="Cambria"/>
+                <w:sz w:val="26"/>
+                <w:szCs w:val="26"/>
+              </w:rPr>
+              <w:t>Algorithm</w:t>
+            </w:r>
+            <w:proofErr w:type="spellEnd"/>
+            <w:r>
+              <w:rPr>
+                <w:rFonts w:ascii="Cambria" w:hAnsi="Cambria" w:cs="Cambria"/>
+                <w:sz w:val="26"/>
+                <w:szCs w:val="26"/>
+              </w:rPr>
+              <w:t xml:space="preserve"> 2 </w:t>
+            </w:r>
+            <w:proofErr w:type="spellStart"/>
+            <w:r>
+              <w:rPr>
+                <w:rFonts w:ascii="Cambria" w:hAnsi="Cambria" w:cs="Cambria"/>
+                <w:sz w:val="26"/>
+                <w:szCs w:val="26"/>
+              </w:rPr>
+              <w:t>Pseudocode</w:t>
+            </w:r>
+            <w:proofErr w:type="spellEnd"/>
           </w:p>
         </w:tc>
         <w:tc>
@@ -9887,8 +12606,36 @@
                 <w:sz w:val="26"/>
                 <w:szCs w:val="26"/>
               </w:rPr>
-              <w:t>2-nov-17 Algorithm 2 Pseudocode</w:t>
+              <w:t xml:space="preserve">2-nov-17 </w:t>
             </w:r>
+            <w:proofErr w:type="spellStart"/>
+            <w:r>
+              <w:rPr>
+                <w:rFonts w:ascii="Cambria" w:hAnsi="Cambria" w:cs="Cambria"/>
+                <w:sz w:val="26"/>
+                <w:szCs w:val="26"/>
+              </w:rPr>
+              <w:t>Algorithm</w:t>
+            </w:r>
+            <w:proofErr w:type="spellEnd"/>
+            <w:r>
+              <w:rPr>
+                <w:rFonts w:ascii="Cambria" w:hAnsi="Cambria" w:cs="Cambria"/>
+                <w:sz w:val="26"/>
+                <w:szCs w:val="26"/>
+              </w:rPr>
+              <w:t xml:space="preserve"> 2 </w:t>
+            </w:r>
+            <w:proofErr w:type="spellStart"/>
+            <w:r>
+              <w:rPr>
+                <w:rFonts w:ascii="Cambria" w:hAnsi="Cambria" w:cs="Cambria"/>
+                <w:sz w:val="26"/>
+                <w:szCs w:val="26"/>
+              </w:rPr>
+              <w:t>Pseudocode</w:t>
+            </w:r>
+            <w:proofErr w:type="spellEnd"/>
           </w:p>
         </w:tc>
         <w:tc>
@@ -10015,7 +12762,25 @@
                 <w:sz w:val="26"/>
                 <w:szCs w:val="26"/>
               </w:rPr>
-              <w:t>-nov-17 Google Directions Api</w:t>
+              <w:t xml:space="preserve">-nov-17 Google </w:t>
+            </w:r>
+            <w:proofErr w:type="spellStart"/>
+            <w:r>
+              <w:rPr>
+                <w:rFonts w:ascii="Cambria" w:hAnsi="Cambria" w:cs="Cambria"/>
+                <w:sz w:val="26"/>
+                <w:szCs w:val="26"/>
+              </w:rPr>
+              <w:t>Directions</w:t>
+            </w:r>
+            <w:proofErr w:type="spellEnd"/>
+            <w:r>
+              <w:rPr>
+                <w:rFonts w:ascii="Cambria" w:hAnsi="Cambria" w:cs="Cambria"/>
+                <w:sz w:val="26"/>
+                <w:szCs w:val="26"/>
+              </w:rPr>
+              <w:t xml:space="preserve"> Api</w:t>
             </w:r>
           </w:p>
         </w:tc>
@@ -10075,8 +12840,18 @@
                 <w:sz w:val="26"/>
                 <w:szCs w:val="26"/>
               </w:rPr>
-              <w:t>-nov-17 Review</w:t>
+              <w:t xml:space="preserve">-nov-17 </w:t>
             </w:r>
+            <w:proofErr w:type="spellStart"/>
+            <w:r>
+              <w:rPr>
+                <w:rFonts w:ascii="Cambria" w:hAnsi="Cambria" w:cs="Cambria"/>
+                <w:sz w:val="26"/>
+                <w:szCs w:val="26"/>
+              </w:rPr>
+              <w:t>Review</w:t>
+            </w:r>
+            <w:proofErr w:type="spellEnd"/>
           </w:p>
         </w:tc>
         <w:tc>
@@ -10127,7 +12902,25 @@
                 <w:sz w:val="26"/>
                 <w:szCs w:val="26"/>
               </w:rPr>
-              <w:t>05-nov-17 Google Directions Api</w:t>
+              <w:t xml:space="preserve">05-nov-17 Google </w:t>
+            </w:r>
+            <w:proofErr w:type="spellStart"/>
+            <w:r>
+              <w:rPr>
+                <w:rFonts w:ascii="Cambria" w:hAnsi="Cambria" w:cs="Cambria"/>
+                <w:sz w:val="26"/>
+                <w:szCs w:val="26"/>
+              </w:rPr>
+              <w:t>Directions</w:t>
+            </w:r>
+            <w:proofErr w:type="spellEnd"/>
+            <w:r>
+              <w:rPr>
+                <w:rFonts w:ascii="Cambria" w:hAnsi="Cambria" w:cs="Cambria"/>
+                <w:sz w:val="26"/>
+                <w:szCs w:val="26"/>
+              </w:rPr>
+              <w:t xml:space="preserve"> Api</w:t>
             </w:r>
           </w:p>
         </w:tc>
@@ -10179,8 +12972,18 @@
                 <w:sz w:val="26"/>
                 <w:szCs w:val="26"/>
               </w:rPr>
-              <w:t>07-nov-17 Group Review</w:t>
+              <w:t xml:space="preserve">07-nov-17 Group </w:t>
             </w:r>
+            <w:proofErr w:type="spellStart"/>
+            <w:r>
+              <w:rPr>
+                <w:rFonts w:ascii="Cambria" w:hAnsi="Cambria" w:cs="Cambria"/>
+                <w:sz w:val="26"/>
+                <w:szCs w:val="26"/>
+              </w:rPr>
+              <w:t>Review</w:t>
+            </w:r>
+            <w:proofErr w:type="spellEnd"/>
           </w:p>
         </w:tc>
         <w:tc>
@@ -10231,8 +13034,36 @@
                 <w:sz w:val="26"/>
                 <w:szCs w:val="26"/>
               </w:rPr>
-              <w:t>09-nov-17 Data Layer Implementation</w:t>
+              <w:t xml:space="preserve">09-nov-17 Data </w:t>
             </w:r>
+            <w:proofErr w:type="spellStart"/>
+            <w:r>
+              <w:rPr>
+                <w:rFonts w:ascii="Cambria" w:hAnsi="Cambria" w:cs="Cambria"/>
+                <w:sz w:val="26"/>
+                <w:szCs w:val="26"/>
+              </w:rPr>
+              <w:t>Layer</w:t>
+            </w:r>
+            <w:proofErr w:type="spellEnd"/>
+            <w:r>
+              <w:rPr>
+                <w:rFonts w:ascii="Cambria" w:hAnsi="Cambria" w:cs="Cambria"/>
+                <w:sz w:val="26"/>
+                <w:szCs w:val="26"/>
+              </w:rPr>
+              <w:t xml:space="preserve"> </w:t>
+            </w:r>
+            <w:proofErr w:type="spellStart"/>
+            <w:r>
+              <w:rPr>
+                <w:rFonts w:ascii="Cambria" w:hAnsi="Cambria" w:cs="Cambria"/>
+                <w:sz w:val="26"/>
+                <w:szCs w:val="26"/>
+              </w:rPr>
+              <w:t>Implementation</w:t>
+            </w:r>
+            <w:proofErr w:type="spellEnd"/>
           </w:p>
         </w:tc>
         <w:tc>
@@ -10671,14 +13502,25 @@
         </w:rPr>
         <w:t xml:space="preserve">Mattia Di Fatta, </w:t>
       </w:r>
-      <w:r>
-        <w:rPr>
-          <w:rFonts w:ascii="Cambria" w:hAnsi="Cambria" w:cs="Cambria"/>
-          <w:sz w:val="26"/>
-          <w:szCs w:val="26"/>
-          <w:lang w:val="en-GB"/>
-        </w:rPr>
-        <w:t>matr. 893608</w:t>
+      <w:proofErr w:type="spellStart"/>
+      <w:r>
+        <w:rPr>
+          <w:rFonts w:ascii="Cambria" w:hAnsi="Cambria" w:cs="Cambria"/>
+          <w:sz w:val="26"/>
+          <w:szCs w:val="26"/>
+          <w:lang w:val="en-GB"/>
+        </w:rPr>
+        <w:t>matr</w:t>
+      </w:r>
+      <w:proofErr w:type="spellEnd"/>
+      <w:r>
+        <w:rPr>
+          <w:rFonts w:ascii="Cambria" w:hAnsi="Cambria" w:cs="Cambria"/>
+          <w:sz w:val="26"/>
+          <w:szCs w:val="26"/>
+          <w:lang w:val="en-GB"/>
+        </w:rPr>
+        <w:t>. 893608</w:t>
       </w:r>
     </w:p>
     <w:tbl>
@@ -10709,6 +13551,7 @@
                 <w:szCs w:val="26"/>
               </w:rPr>
             </w:pPr>
+            <w:proofErr w:type="spellStart"/>
             <w:r>
               <w:rPr>
                 <w:rFonts w:ascii="Cambria" w:hAnsi="Cambria" w:cs="Cambria"/>
@@ -10716,7 +13559,17 @@
                 <w:sz w:val="26"/>
                 <w:szCs w:val="26"/>
               </w:rPr>
-              <w:t>Section(s)</w:t>
+              <w:t>Section</w:t>
+            </w:r>
+            <w:proofErr w:type="spellEnd"/>
+            <w:r>
+              <w:rPr>
+                <w:rFonts w:ascii="Cambria" w:hAnsi="Cambria" w:cs="Cambria"/>
+                <w:b/>
+                <w:sz w:val="26"/>
+                <w:szCs w:val="26"/>
+              </w:rPr>
+              <w:t>(s)</w:t>
             </w:r>
           </w:p>
         </w:tc>
@@ -10736,6 +13589,7 @@
                 <w:szCs w:val="26"/>
               </w:rPr>
             </w:pPr>
+            <w:proofErr w:type="spellStart"/>
             <w:r>
               <w:rPr>
                 <w:rFonts w:ascii="Cambria" w:hAnsi="Cambria" w:cs="Cambria"/>
@@ -10743,7 +13597,17 @@
                 <w:sz w:val="26"/>
                 <w:szCs w:val="26"/>
               </w:rPr>
-              <w:t>Number of hours</w:t>
+              <w:t>Number</w:t>
+            </w:r>
+            <w:proofErr w:type="spellEnd"/>
+            <w:r>
+              <w:rPr>
+                <w:rFonts w:ascii="Cambria" w:hAnsi="Cambria" w:cs="Cambria"/>
+                <w:b/>
+                <w:sz w:val="26"/>
+                <w:szCs w:val="26"/>
+              </w:rPr>
+              <w:t xml:space="preserve"> of hours</w:t>
             </w:r>
           </w:p>
         </w:tc>
@@ -11079,7 +13943,16 @@
                 <w:szCs w:val="26"/>
                 <w:lang w:val="en-GB"/>
               </w:rPr>
-              <w:t>6-nov-17 started component interfaces</w:t>
+              <w:t>6-nov-17 S</w:t>
+            </w:r>
+            <w:r>
+              <w:rPr>
+                <w:rFonts w:asciiTheme="majorHAnsi" w:hAnsiTheme="majorHAnsi"/>
+                <w:sz w:val="26"/>
+                <w:szCs w:val="26"/>
+                <w:lang w:val="en-GB"/>
+              </w:rPr>
+              <w:t>tarted component interfaces</w:t>
             </w:r>
           </w:p>
         </w:tc>
@@ -11130,8 +14003,18 @@
                 <w:sz w:val="26"/>
                 <w:szCs w:val="26"/>
               </w:rPr>
-              <w:t>07-nov-17 Group Review</w:t>
+              <w:t xml:space="preserve">07-nov-17 Group </w:t>
             </w:r>
+            <w:proofErr w:type="spellStart"/>
+            <w:r>
+              <w:rPr>
+                <w:rFonts w:ascii="Cambria" w:hAnsi="Cambria" w:cs="Cambria"/>
+                <w:sz w:val="26"/>
+                <w:szCs w:val="26"/>
+              </w:rPr>
+              <w:t>Review</w:t>
+            </w:r>
+            <w:proofErr w:type="spellEnd"/>
           </w:p>
         </w:tc>
         <w:tc>
@@ -11174,6 +14057,7 @@
                 <w:rFonts w:ascii="Cambria" w:hAnsi="Cambria" w:cs="Cambria"/>
                 <w:sz w:val="26"/>
                 <w:szCs w:val="26"/>
+                <w:lang w:val="en-GB"/>
               </w:rPr>
             </w:pPr>
             <w:r>
@@ -11181,8 +14065,18 @@
                 <w:rFonts w:ascii="Cambria" w:hAnsi="Cambria" w:cs="Cambria"/>
                 <w:sz w:val="26"/>
                 <w:szCs w:val="26"/>
+                <w:lang w:val="en-GB"/>
               </w:rPr>
               <w:t>10-nov-17 Ended component interfaces</w:t>
+            </w:r>
+            <w:r>
+              <w:rPr>
+                <w:rFonts w:ascii="Cambria" w:hAnsi="Cambria" w:cs="Cambria"/>
+                <w:sz w:val="26"/>
+                <w:szCs w:val="26"/>
+                <w:lang w:val="en-GB"/>
+              </w:rPr>
+              <w:t xml:space="preserve"> + arch styles and patterns</w:t>
             </w:r>
           </w:p>
         </w:tc>
@@ -11206,7 +14100,7 @@
                 <w:szCs w:val="26"/>
                 <w:lang w:val="en-GB"/>
               </w:rPr>
-              <w:t>2</w:t>
+              <w:t>3</w:t>
             </w:r>
           </w:p>
         </w:tc>
@@ -11387,10 +14281,17 @@
                 <w:szCs w:val="26"/>
                 <w:lang w:val="en-GB"/>
               </w:rPr>
-              <w:t>16</w:t>
+              <w:t>1</w:t>
             </w:r>
-            <w:bookmarkStart w:id="1" w:name="_GoBack"/>
-            <w:bookmarkEnd w:id="1"/>
+            <w:r>
+              <w:rPr>
+                <w:rFonts w:asciiTheme="majorHAnsi" w:hAnsiTheme="majorHAnsi"/>
+                <w:sz w:val="26"/>
+                <w:szCs w:val="26"/>
+                <w:lang w:val="en-GB"/>
+              </w:rPr>
+              <w:t>7</w:t>
+            </w:r>
           </w:p>
         </w:tc>
       </w:tr>
@@ -11451,14 +14352,25 @@
         </w:rPr>
         <w:t xml:space="preserve">, </w:t>
       </w:r>
-      <w:r>
-        <w:rPr>
-          <w:rFonts w:ascii="Cambria" w:hAnsi="Cambria" w:cs="Cambria"/>
-          <w:sz w:val="26"/>
-          <w:szCs w:val="26"/>
-          <w:lang w:val="en-GB"/>
-        </w:rPr>
-        <w:t xml:space="preserve">matr. </w:t>
+      <w:proofErr w:type="spellStart"/>
+      <w:r>
+        <w:rPr>
+          <w:rFonts w:ascii="Cambria" w:hAnsi="Cambria" w:cs="Cambria"/>
+          <w:sz w:val="26"/>
+          <w:szCs w:val="26"/>
+          <w:lang w:val="en-GB"/>
+        </w:rPr>
+        <w:t>matr</w:t>
+      </w:r>
+      <w:proofErr w:type="spellEnd"/>
+      <w:r>
+        <w:rPr>
+          <w:rFonts w:ascii="Cambria" w:hAnsi="Cambria" w:cs="Cambria"/>
+          <w:sz w:val="26"/>
+          <w:szCs w:val="26"/>
+          <w:lang w:val="en-GB"/>
+        </w:rPr>
+        <w:t xml:space="preserve">. </w:t>
       </w:r>
       <w:r>
         <w:rPr>
@@ -11498,6 +14410,7 @@
                 <w:szCs w:val="26"/>
               </w:rPr>
             </w:pPr>
+            <w:proofErr w:type="spellStart"/>
             <w:r>
               <w:rPr>
                 <w:rFonts w:ascii="Cambria" w:hAnsi="Cambria" w:cs="Cambria"/>
@@ -11505,7 +14418,17 @@
                 <w:sz w:val="26"/>
                 <w:szCs w:val="26"/>
               </w:rPr>
-              <w:t>Section(s)</w:t>
+              <w:t>Section</w:t>
+            </w:r>
+            <w:proofErr w:type="spellEnd"/>
+            <w:r>
+              <w:rPr>
+                <w:rFonts w:ascii="Cambria" w:hAnsi="Cambria" w:cs="Cambria"/>
+                <w:b/>
+                <w:sz w:val="26"/>
+                <w:szCs w:val="26"/>
+              </w:rPr>
+              <w:t>(s)</w:t>
             </w:r>
           </w:p>
         </w:tc>
@@ -11525,6 +14448,7 @@
                 <w:szCs w:val="26"/>
               </w:rPr>
             </w:pPr>
+            <w:proofErr w:type="spellStart"/>
             <w:r>
               <w:rPr>
                 <w:rFonts w:ascii="Cambria" w:hAnsi="Cambria" w:cs="Cambria"/>
@@ -11532,7 +14456,17 @@
                 <w:sz w:val="26"/>
                 <w:szCs w:val="26"/>
               </w:rPr>
-              <w:t>Number of hours</w:t>
+              <w:t>Number</w:t>
+            </w:r>
+            <w:proofErr w:type="spellEnd"/>
+            <w:r>
+              <w:rPr>
+                <w:rFonts w:ascii="Cambria" w:hAnsi="Cambria" w:cs="Cambria"/>
+                <w:b/>
+                <w:sz w:val="26"/>
+                <w:szCs w:val="26"/>
+              </w:rPr>
+              <w:t xml:space="preserve"> of hours</w:t>
             </w:r>
           </w:p>
         </w:tc>
@@ -11659,8 +14593,18 @@
                 <w:sz w:val="26"/>
                 <w:szCs w:val="26"/>
               </w:rPr>
-              <w:t>07-nov-17 Group Review</w:t>
+              <w:t xml:space="preserve">07-nov-17 Group </w:t>
             </w:r>
+            <w:proofErr w:type="spellStart"/>
+            <w:r>
+              <w:rPr>
+                <w:rFonts w:ascii="Cambria" w:hAnsi="Cambria" w:cs="Cambria"/>
+                <w:sz w:val="26"/>
+                <w:szCs w:val="26"/>
+              </w:rPr>
+              <w:t>Review</w:t>
+            </w:r>
+            <w:proofErr w:type="spellEnd"/>
           </w:p>
         </w:tc>
         <w:tc>
@@ -12138,7 +15082,6 @@
         <w:docPartUnique/>
       </w:docPartObj>
     </w:sdtPr>
-    <w:sdtEndPr/>
     <w:sdtContent>
       <w:p>
         <w:pPr>
@@ -12158,7 +15101,7 @@
           <w:rPr>
             <w:noProof/>
           </w:rPr>
-          <w:t>31</w:t>
+          <w:t>17</w:t>
         </w:r>
         <w:r>
           <w:fldChar w:fldCharType="end"/>
@@ -12202,6 +15145,60 @@
 <file path=word/numbering.xml><?xml version="1.0" encoding="utf-8"?>
 <w:numbering xmlns:wpc="http://schemas.microsoft.com/office/word/2010/wordprocessingCanvas" xmlns:mo="http://schemas.microsoft.com/office/mac/office/2008/main" xmlns:mc="http://schemas.openxmlformats.org/markup-compatibility/2006" xmlns:mv="urn:schemas-microsoft-com:mac:vml" xmlns:o="urn:schemas-microsoft-com:office:office" xmlns:r="http://schemas.openxmlformats.org/officeDocument/2006/relationships" xmlns:m="http://schemas.openxmlformats.org/officeDocument/2006/math" xmlns:v="urn:schemas-microsoft-com:vml" xmlns:wp14="http://schemas.microsoft.com/office/word/2010/wordprocessingDrawing" xmlns:wp="http://schemas.openxmlformats.org/drawingml/2006/wordprocessingDrawing" xmlns:w10="urn:schemas-microsoft-com:office:word" xmlns:w="http://schemas.openxmlformats.org/wordprocessingml/2006/main" xmlns:w14="http://schemas.microsoft.com/office/word/2010/wordml" xmlns:w15="http://schemas.microsoft.com/office/word/2012/wordml" xmlns:wpg="http://schemas.microsoft.com/office/word/2010/wordprocessingGroup" xmlns:wpi="http://schemas.microsoft.com/office/word/2010/wordprocessingInk" xmlns:wne="http://schemas.microsoft.com/office/word/2006/wordml" xmlns:wps="http://schemas.microsoft.com/office/word/2010/wordprocessingShape" mc:Ignorable="w14 w15 wp14">
   <w:abstractNum w:abstractNumId="0">
+    <w:nsid w:val="00000001"/>
+    <w:multiLevelType w:val="hybridMultilevel"/>
+    <w:tmpl w:val="00000001"/>
+    <w:lvl w:ilvl="0" w:tplc="00000001">
+      <w:start w:val="7"/>
+      <w:numFmt w:val="upperLetter"/>
+      <w:lvlText w:val="%1."/>
+      <w:lvlJc w:val="left"/>
+      <w:pPr>
+        <w:ind w:left="720" w:hanging="360"/>
+      </w:pPr>
+    </w:lvl>
+    <w:lvl w:ilvl="1" w:tplc="FFFFFFFF">
+      <w:numFmt w:val="decimal"/>
+      <w:lvlText w:val=""/>
+      <w:lvlJc w:val="left"/>
+    </w:lvl>
+    <w:lvl w:ilvl="2" w:tplc="FFFFFFFF">
+      <w:numFmt w:val="decimal"/>
+      <w:lvlText w:val=""/>
+      <w:lvlJc w:val="left"/>
+    </w:lvl>
+    <w:lvl w:ilvl="3" w:tplc="FFFFFFFF">
+      <w:numFmt w:val="decimal"/>
+      <w:lvlText w:val=""/>
+      <w:lvlJc w:val="left"/>
+    </w:lvl>
+    <w:lvl w:ilvl="4" w:tplc="FFFFFFFF">
+      <w:numFmt w:val="decimal"/>
+      <w:lvlText w:val=""/>
+      <w:lvlJc w:val="left"/>
+    </w:lvl>
+    <w:lvl w:ilvl="5" w:tplc="FFFFFFFF">
+      <w:numFmt w:val="decimal"/>
+      <w:lvlText w:val=""/>
+      <w:lvlJc w:val="left"/>
+    </w:lvl>
+    <w:lvl w:ilvl="6" w:tplc="FFFFFFFF">
+      <w:numFmt w:val="decimal"/>
+      <w:lvlText w:val=""/>
+      <w:lvlJc w:val="left"/>
+    </w:lvl>
+    <w:lvl w:ilvl="7" w:tplc="FFFFFFFF">
+      <w:numFmt w:val="decimal"/>
+      <w:lvlText w:val=""/>
+      <w:lvlJc w:val="left"/>
+    </w:lvl>
+    <w:lvl w:ilvl="8" w:tplc="FFFFFFFF">
+      <w:numFmt w:val="decimal"/>
+      <w:lvlText w:val=""/>
+      <w:lvlJc w:val="left"/>
+    </w:lvl>
+  </w:abstractNum>
+  <w:abstractNum w:abstractNumId="1">
     <w:nsid w:val="000F798F"/>
     <w:multiLevelType w:val="hybridMultilevel"/>
     <w:tmpl w:val="7A521596"/>
@@ -12287,7 +15284,7 @@
       </w:pPr>
     </w:lvl>
   </w:abstractNum>
-  <w:abstractNum w:abstractNumId="1">
+  <w:abstractNum w:abstractNumId="2">
     <w:nsid w:val="01607A97"/>
     <w:multiLevelType w:val="multilevel"/>
     <w:tmpl w:val="A46A0C44"/>
@@ -12404,7 +15401,7 @@
       </w:rPr>
     </w:lvl>
   </w:abstractNum>
-  <w:abstractNum w:abstractNumId="2">
+  <w:abstractNum w:abstractNumId="3">
     <w:nsid w:val="1302663A"/>
     <w:multiLevelType w:val="hybridMultilevel"/>
     <w:tmpl w:val="28164BD6"/>
@@ -12517,7 +15514,7 @@
       </w:rPr>
     </w:lvl>
   </w:abstractNum>
-  <w:abstractNum w:abstractNumId="3">
+  <w:abstractNum w:abstractNumId="4">
     <w:nsid w:val="181337C1"/>
     <w:multiLevelType w:val="hybridMultilevel"/>
     <w:tmpl w:val="4716908A"/>
@@ -12630,7 +15627,7 @@
       </w:rPr>
     </w:lvl>
   </w:abstractNum>
-  <w:abstractNum w:abstractNumId="4">
+  <w:abstractNum w:abstractNumId="5">
     <w:nsid w:val="1E13773F"/>
     <w:multiLevelType w:val="hybridMultilevel"/>
     <w:tmpl w:val="3CCA7ECA"/>
@@ -12743,7 +15740,7 @@
       </w:rPr>
     </w:lvl>
   </w:abstractNum>
-  <w:abstractNum w:abstractNumId="5">
+  <w:abstractNum w:abstractNumId="6">
     <w:nsid w:val="1E5841BC"/>
     <w:multiLevelType w:val="hybridMultilevel"/>
     <w:tmpl w:val="20C4668E"/>
@@ -12856,7 +15853,7 @@
       </w:rPr>
     </w:lvl>
   </w:abstractNum>
-  <w:abstractNum w:abstractNumId="6">
+  <w:abstractNum w:abstractNumId="7">
     <w:nsid w:val="1FE01A8C"/>
     <w:multiLevelType w:val="hybridMultilevel"/>
     <w:tmpl w:val="5B506EC6"/>
@@ -12969,7 +15966,7 @@
       </w:rPr>
     </w:lvl>
   </w:abstractNum>
-  <w:abstractNum w:abstractNumId="7">
+  <w:abstractNum w:abstractNumId="8">
     <w:nsid w:val="23A944DC"/>
     <w:multiLevelType w:val="hybridMultilevel"/>
     <w:tmpl w:val="D780C304"/>
@@ -13082,7 +16079,7 @@
       </w:rPr>
     </w:lvl>
   </w:abstractNum>
-  <w:abstractNum w:abstractNumId="8">
+  <w:abstractNum w:abstractNumId="9">
     <w:nsid w:val="344A3450"/>
     <w:multiLevelType w:val="hybridMultilevel"/>
     <w:tmpl w:val="3C04BA08"/>
@@ -13195,7 +16192,7 @@
       </w:rPr>
     </w:lvl>
   </w:abstractNum>
-  <w:abstractNum w:abstractNumId="9">
+  <w:abstractNum w:abstractNumId="10">
     <w:nsid w:val="61B112FF"/>
     <w:multiLevelType w:val="hybridMultilevel"/>
     <w:tmpl w:val="DC125BD0"/>
@@ -13310,7 +16307,7 @@
       </w:rPr>
     </w:lvl>
   </w:abstractNum>
-  <w:abstractNum w:abstractNumId="10">
+  <w:abstractNum w:abstractNumId="11">
     <w:nsid w:val="69194024"/>
     <w:multiLevelType w:val="multilevel"/>
     <w:tmpl w:val="BA34ECC2"/>
@@ -13423,7 +16420,7 @@
       </w:rPr>
     </w:lvl>
   </w:abstractNum>
-  <w:abstractNum w:abstractNumId="11">
+  <w:abstractNum w:abstractNumId="12">
     <w:nsid w:val="692C0258"/>
     <w:multiLevelType w:val="multilevel"/>
     <w:tmpl w:val="8FC4C94C"/>
@@ -13538,7 +16535,7 @@
       </w:rPr>
     </w:lvl>
   </w:abstractNum>
-  <w:abstractNum w:abstractNumId="12">
+  <w:abstractNum w:abstractNumId="13">
     <w:nsid w:val="6D634D34"/>
     <w:multiLevelType w:val="hybridMultilevel"/>
     <w:tmpl w:val="F322026E"/>
@@ -13651,7 +16648,7 @@
       </w:rPr>
     </w:lvl>
   </w:abstractNum>
-  <w:abstractNum w:abstractNumId="13">
+  <w:abstractNum w:abstractNumId="14">
     <w:nsid w:val="6DF929F6"/>
     <w:multiLevelType w:val="multilevel"/>
     <w:tmpl w:val="8FC4C94C"/>
@@ -13766,7 +16763,7 @@
       </w:rPr>
     </w:lvl>
   </w:abstractNum>
-  <w:abstractNum w:abstractNumId="14">
+  <w:abstractNum w:abstractNumId="15">
     <w:nsid w:val="7BA11DEA"/>
     <w:multiLevelType w:val="hybridMultilevel"/>
     <w:tmpl w:val="8D1E3D6E"/>
@@ -13880,49 +16877,52 @@
     </w:lvl>
   </w:abstractNum>
   <w:num w:numId="1">
+    <w:abstractNumId w:val="14"/>
+  </w:num>
+  <w:num w:numId="2">
+    <w:abstractNumId w:val="8"/>
+  </w:num>
+  <w:num w:numId="3">
     <w:abstractNumId w:val="13"/>
   </w:num>
-  <w:num w:numId="2">
+  <w:num w:numId="4">
+    <w:abstractNumId w:val="3"/>
+  </w:num>
+  <w:num w:numId="5">
     <w:abstractNumId w:val="7"/>
   </w:num>
-  <w:num w:numId="3">
+  <w:num w:numId="6">
+    <w:abstractNumId w:val="4"/>
+  </w:num>
+  <w:num w:numId="7">
+    <w:abstractNumId w:val="9"/>
+  </w:num>
+  <w:num w:numId="8">
+    <w:abstractNumId w:val="5"/>
+  </w:num>
+  <w:num w:numId="9">
+    <w:abstractNumId w:val="10"/>
+  </w:num>
+  <w:num w:numId="10">
+    <w:abstractNumId w:val="2"/>
+  </w:num>
+  <w:num w:numId="11">
+    <w:abstractNumId w:val="6"/>
+  </w:num>
+  <w:num w:numId="12">
     <w:abstractNumId w:val="12"/>
   </w:num>
-  <w:num w:numId="4">
-    <w:abstractNumId w:val="2"/>
+  <w:num w:numId="13">
+    <w:abstractNumId w:val="11"/>
   </w:num>
-  <w:num w:numId="5">
-    <w:abstractNumId w:val="6"/>
-  </w:num>
-  <w:num w:numId="6">
-    <w:abstractNumId w:val="3"/>
-  </w:num>
-  <w:num w:numId="7">
-    <w:abstractNumId w:val="8"/>
-  </w:num>
-  <w:num w:numId="8">
-    <w:abstractNumId w:val="4"/>
-  </w:num>
-  <w:num w:numId="9">
-    <w:abstractNumId w:val="9"/>
-  </w:num>
-  <w:num w:numId="10">
+  <w:num w:numId="14">
     <w:abstractNumId w:val="1"/>
   </w:num>
-  <w:num w:numId="11">
-    <w:abstractNumId w:val="5"/>
+  <w:num w:numId="15">
+    <w:abstractNumId w:val="15"/>
   </w:num>
-  <w:num w:numId="12">
-    <w:abstractNumId w:val="11"/>
-  </w:num>
-  <w:num w:numId="13">
-    <w:abstractNumId w:val="10"/>
-  </w:num>
-  <w:num w:numId="14">
+  <w:num w:numId="16">
     <w:abstractNumId w:val="0"/>
-  </w:num>
-  <w:num w:numId="15">
-    <w:abstractNumId w:val="14"/>
   </w:num>
 </w:numbering>
 </file>
@@ -14775,7 +17775,7 @@
 </file>
 
 <file path=customXml/itemProps1.xml><?xml version="1.0" encoding="utf-8"?>
-<ds:datastoreItem xmlns:ds="http://schemas.openxmlformats.org/officeDocument/2006/customXml" ds:itemID="{F907BF10-9406-9A44-B1F8-99FEEA959B0C}">
+<ds:datastoreItem xmlns:ds="http://schemas.openxmlformats.org/officeDocument/2006/customXml" ds:itemID="{B2352CC5-422D-0244-B390-298E1C8FCD23}">
   <ds:schemaRefs>
     <ds:schemaRef ds:uri="http://schemas.openxmlformats.org/officeDocument/2006/bibliography"/>
   </ds:schemaRefs>

</xml_diff>